<commit_message>
Assignment 5 done implementation
</commit_message>
<xml_diff>
--- a/Inclass_Questions/inclass-6.docx
+++ b/Inclass_Questions/inclass-6.docx
@@ -47,7 +47,7 @@
           <w:sz w:val="36"/>
           <w:szCs w:val="36"/>
         </w:rPr>
-        <w:t>3</w:t>
+        <w:t>4</w:t>
       </w:r>
       <w:r>
         <w:rPr>
@@ -63,7 +63,7 @@
           <w:sz w:val="36"/>
           <w:szCs w:val="36"/>
         </w:rPr>
-        <w:t>25</w:t>
+        <w:t>1</w:t>
       </w:r>
       <w:r>
         <w:rPr>
@@ -104,436 +104,1044 @@
     <w:p>
       <w:pPr>
         <w:pStyle w:val="NormalWeb"/>
+        <w:shd w:val="clear" w:color="auto" w:fill="FFFFFF"/>
+      </w:pPr>
+      <w:r>
+        <w:rPr>
+          <w:rFonts w:ascii="Calibri" w:hAnsi="Calibri" w:cs="Calibri"/>
+          <w:sz w:val="30"/>
+          <w:szCs w:val="30"/>
+        </w:rPr>
+        <w:t xml:space="preserve">1. Assume you have an Ensemble ML model of 6 base-learners that each outputs the following values for a test sample: 0.2, 0.3, 0.7, 0.2, 0.9, and 0.4. </w:t>
+      </w:r>
+    </w:p>
+    <w:p>
+      <w:pPr>
+        <w:pStyle w:val="NormalWeb"/>
+        <w:shd w:val="clear" w:color="auto" w:fill="FFFFFF"/>
         <w:ind w:left="720"/>
         <w:rPr>
           <w:rFonts w:ascii="Calibri" w:hAnsi="Calibri" w:cs="Calibri"/>
-          <w:sz w:val="36"/>
-          <w:szCs w:val="36"/>
-        </w:rPr>
-      </w:pPr>
-      <w:r>
-        <w:rPr>
-          <w:rFonts w:ascii="Calibri" w:hAnsi="Calibri" w:cs="Calibri"/>
-          <w:sz w:val="36"/>
-          <w:szCs w:val="36"/>
-        </w:rPr>
-        <w:t xml:space="preserve">If we label our sets of features: </w:t>
-      </w:r>
-      <w:r>
-        <w:rPr>
-          <w:rFonts w:ascii="Calibri" w:hAnsi="Calibri" w:cs="Calibri"/>
-          <w:sz w:val="36"/>
-          <w:szCs w:val="36"/>
-        </w:rPr>
-        <w:br/>
-      </w:r>
-      <w:r>
-        <w:rPr>
-          <w:rFonts w:ascii="Calibri" w:hAnsi="Calibri" w:cs="Calibri"/>
-          <w:sz w:val="36"/>
-          <w:szCs w:val="36"/>
-        </w:rPr>
-        <w:t>A = {z</w:t>
-      </w:r>
-      <w:r>
-        <w:rPr>
-          <w:rFonts w:ascii="Calibri" w:hAnsi="Calibri" w:cs="Calibri"/>
-          <w:position w:val="-8"/>
-        </w:rPr>
-        <w:t>1</w:t>
-      </w:r>
-      <w:r>
-        <w:rPr>
-          <w:rFonts w:ascii="Calibri" w:hAnsi="Calibri" w:cs="Calibri"/>
-          <w:sz w:val="36"/>
-          <w:szCs w:val="36"/>
-        </w:rPr>
-        <w:t>, SL, SW, PL, PW}</w:t>
-      </w:r>
-      <w:r>
-        <w:rPr>
-          <w:rFonts w:ascii="Calibri" w:hAnsi="Calibri" w:cs="Calibri"/>
-          <w:sz w:val="36"/>
-          <w:szCs w:val="36"/>
-        </w:rPr>
-        <w:br/>
-        <w:t>B = {z</w:t>
-      </w:r>
-      <w:r>
-        <w:rPr>
-          <w:rFonts w:ascii="Calibri" w:hAnsi="Calibri" w:cs="Calibri"/>
-          <w:position w:val="-8"/>
-        </w:rPr>
-        <w:t>1</w:t>
-      </w:r>
-      <w:r>
-        <w:rPr>
-          <w:rFonts w:ascii="Calibri" w:hAnsi="Calibri" w:cs="Calibri"/>
-          <w:sz w:val="36"/>
-          <w:szCs w:val="36"/>
-        </w:rPr>
-        <w:t>, z</w:t>
-      </w:r>
-      <w:r>
-        <w:rPr>
-          <w:rFonts w:ascii="Calibri" w:hAnsi="Calibri" w:cs="Calibri"/>
-          <w:position w:val="-8"/>
+          <w:sz w:val="30"/>
+          <w:szCs w:val="30"/>
+        </w:rPr>
+      </w:pPr>
+      <w:r>
+        <w:rPr>
+          <w:rFonts w:ascii="Calibri" w:hAnsi="Calibri" w:cs="Calibri"/>
+          <w:sz w:val="30"/>
+          <w:szCs w:val="30"/>
+        </w:rPr>
+        <w:t xml:space="preserve">a)  If you assign the following weights to the 6 base-learners, respectively, 0.12, 0.18, 0.21, 0.18, 0.17, and 0.14, what is the fused output of the ensemble using a weighted average? </w:t>
+      </w:r>
+    </w:p>
+    <w:p>
+      <w:pPr>
+        <w:pStyle w:val="NormalWeb"/>
+        <w:shd w:val="clear" w:color="auto" w:fill="FFFFFF"/>
+        <w:ind w:left="720"/>
+        <w:rPr>
+          <w:rFonts w:asciiTheme="minorHAnsi" w:hAnsiTheme="minorHAnsi" w:cstheme="minorHAnsi"/>
+          <w:sz w:val="30"/>
+          <w:szCs w:val="30"/>
+        </w:rPr>
+      </w:pPr>
+      <w:r>
+        <w:rPr>
+          <w:rFonts w:asciiTheme="minorHAnsi" w:hAnsiTheme="minorHAnsi" w:cstheme="minorHAnsi"/>
+          <w:sz w:val="30"/>
+          <w:szCs w:val="30"/>
+        </w:rPr>
+        <w:t>Fusion = 0.2 * 0.12 + 0.3 * 0.18 + 0.7 * 0.21 + 0.2 * 0.18 + 0.9 * 0.17 + 0.4 * 0.14 = 0.47</w:t>
+      </w:r>
+    </w:p>
+    <w:p>
+      <w:pPr>
+        <w:pStyle w:val="NormalWeb"/>
+        <w:shd w:val="clear" w:color="auto" w:fill="FFFFFF"/>
+        <w:ind w:left="720"/>
+        <w:rPr>
+          <w:rFonts w:ascii="Calibri" w:hAnsi="Calibri" w:cs="Calibri"/>
+          <w:sz w:val="30"/>
+          <w:szCs w:val="30"/>
+        </w:rPr>
+      </w:pPr>
+      <w:r>
+        <w:rPr>
+          <w:rFonts w:ascii="Calibri" w:hAnsi="Calibri" w:cs="Calibri"/>
+          <w:sz w:val="30"/>
+          <w:szCs w:val="30"/>
+        </w:rPr>
+        <w:t>b)  What is the fused output using a median?</w:t>
+      </w:r>
+    </w:p>
+    <w:p>
+      <w:pPr>
+        <w:pStyle w:val="NormalWeb"/>
+        <w:shd w:val="clear" w:color="auto" w:fill="FFFFFF"/>
+        <w:ind w:left="720"/>
+        <w:rPr>
+          <w:rFonts w:ascii="Calibri" w:hAnsi="Calibri" w:cs="Calibri"/>
+          <w:sz w:val="30"/>
+          <w:szCs w:val="30"/>
+        </w:rPr>
+      </w:pPr>
+      <w:r>
+        <w:rPr>
+          <w:rFonts w:ascii="Calibri" w:hAnsi="Calibri" w:cs="Calibri"/>
+          <w:sz w:val="30"/>
+          <w:szCs w:val="30"/>
+        </w:rPr>
+        <w:t>0.2, 0.2, 0.3, 0.4, 0.7. 0.9</w:t>
+      </w:r>
+    </w:p>
+    <w:p>
+      <w:pPr>
+        <w:pStyle w:val="NormalWeb"/>
+        <w:shd w:val="clear" w:color="auto" w:fill="FFFFFF"/>
+        <w:ind w:left="720"/>
+        <w:rPr>
+          <w:rFonts w:ascii="Calibri" w:hAnsi="Calibri" w:cs="Calibri"/>
+          <w:sz w:val="30"/>
+          <w:szCs w:val="30"/>
+        </w:rPr>
+      </w:pPr>
+      <w:r>
+        <w:rPr>
+          <w:rFonts w:ascii="Calibri" w:hAnsi="Calibri" w:cs="Calibri"/>
+          <w:sz w:val="30"/>
+          <w:szCs w:val="30"/>
+        </w:rPr>
+        <w:t>Median = 0.3, 0.4</w:t>
+      </w:r>
+    </w:p>
+    <w:p>
+      <w:pPr>
+        <w:pStyle w:val="NormalWeb"/>
+        <w:shd w:val="clear" w:color="auto" w:fill="FFFFFF"/>
+        <w:ind w:left="720"/>
+        <w:rPr>
+          <w:rFonts w:ascii="Calibri" w:hAnsi="Calibri" w:cs="Calibri"/>
+          <w:sz w:val="30"/>
+          <w:szCs w:val="30"/>
+        </w:rPr>
+      </w:pPr>
+      <w:r>
+        <w:rPr>
+          <w:rFonts w:ascii="Calibri" w:hAnsi="Calibri" w:cs="Calibri"/>
+          <w:sz w:val="30"/>
+          <w:szCs w:val="30"/>
+        </w:rPr>
+        <w:t>Fusion = (0.3 + 0.4) / 2 = 0.35</w:t>
+      </w:r>
+    </w:p>
+    <w:p>
+      <w:pPr>
+        <w:pStyle w:val="NormalWeb"/>
+        <w:shd w:val="clear" w:color="auto" w:fill="FFFFFF"/>
+        <w:rPr>
+          <w:rFonts w:ascii="Calibri" w:hAnsi="Calibri" w:cs="Calibri"/>
+          <w:sz w:val="30"/>
+          <w:szCs w:val="30"/>
+        </w:rPr>
+      </w:pPr>
+      <w:r>
+        <w:rPr>
+          <w:rFonts w:ascii="Calibri" w:hAnsi="Calibri" w:cs="Calibri"/>
+          <w:sz w:val="30"/>
+          <w:szCs w:val="30"/>
+        </w:rPr>
+        <w:t xml:space="preserve">2. </w:t>
+      </w:r>
+      <w:r>
+        <w:rPr>
+          <w:rFonts w:ascii="Calibri" w:hAnsi="Calibri" w:cs="Calibri"/>
+          <w:sz w:val="30"/>
+          <w:szCs w:val="30"/>
+        </w:rPr>
+        <w:t>Suppose</w:t>
+      </w:r>
+      <w:r>
+        <w:rPr>
+          <w:rFonts w:ascii="Calibri" w:hAnsi="Calibri" w:cs="Calibri"/>
+          <w:sz w:val="30"/>
+          <w:szCs w:val="30"/>
+        </w:rPr>
+        <w:t xml:space="preserve"> </w:t>
+      </w:r>
+      <w:r>
+        <w:rPr>
+          <w:rFonts w:ascii="Calibri" w:hAnsi="Calibri" w:cs="Calibri"/>
+          <w:sz w:val="30"/>
+          <w:szCs w:val="30"/>
+        </w:rPr>
+        <w:t>you</w:t>
+      </w:r>
+      <w:r>
+        <w:rPr>
+          <w:rFonts w:ascii="Calibri" w:hAnsi="Calibri" w:cs="Calibri"/>
+          <w:sz w:val="30"/>
+          <w:szCs w:val="30"/>
+        </w:rPr>
+        <w:t xml:space="preserve"> </w:t>
+      </w:r>
+      <w:r>
+        <w:rPr>
+          <w:rFonts w:ascii="Calibri" w:hAnsi="Calibri" w:cs="Calibri"/>
+          <w:sz w:val="30"/>
+          <w:szCs w:val="30"/>
+        </w:rPr>
+        <w:t>have</w:t>
+      </w:r>
+      <w:r>
+        <w:rPr>
+          <w:rFonts w:ascii="Calibri" w:hAnsi="Calibri" w:cs="Calibri"/>
+          <w:sz w:val="30"/>
+          <w:szCs w:val="30"/>
+        </w:rPr>
+        <w:t xml:space="preserve"> </w:t>
+      </w:r>
+      <w:r>
+        <w:rPr>
+          <w:rFonts w:ascii="Calibri" w:hAnsi="Calibri" w:cs="Calibri"/>
+          <w:sz w:val="30"/>
+          <w:szCs w:val="30"/>
+        </w:rPr>
+        <w:t>4</w:t>
+      </w:r>
+      <w:r>
+        <w:rPr>
+          <w:rFonts w:ascii="Calibri" w:hAnsi="Calibri" w:cs="Calibri"/>
+          <w:sz w:val="30"/>
+          <w:szCs w:val="30"/>
+        </w:rPr>
+        <w:t xml:space="preserve"> </w:t>
+      </w:r>
+      <w:r>
+        <w:rPr>
+          <w:rFonts w:ascii="Calibri" w:hAnsi="Calibri" w:cs="Calibri"/>
+          <w:sz w:val="30"/>
+          <w:szCs w:val="30"/>
+        </w:rPr>
+        <w:t>classes,</w:t>
+      </w:r>
+      <w:r>
+        <w:rPr>
+          <w:rFonts w:ascii="Calibri" w:hAnsi="Calibri" w:cs="Calibri"/>
+          <w:sz w:val="30"/>
+          <w:szCs w:val="30"/>
+        </w:rPr>
+        <w:t xml:space="preserve"> </w:t>
+      </w:r>
+      <w:r>
+        <w:rPr>
+          <w:rFonts w:ascii="Calibri" w:hAnsi="Calibri" w:cs="Calibri"/>
+          <w:sz w:val="30"/>
+          <w:szCs w:val="30"/>
+        </w:rPr>
+        <w:t>A,</w:t>
+      </w:r>
+      <w:r>
+        <w:rPr>
+          <w:rFonts w:ascii="Calibri" w:hAnsi="Calibri" w:cs="Calibri"/>
+          <w:sz w:val="30"/>
+          <w:szCs w:val="30"/>
+        </w:rPr>
+        <w:t xml:space="preserve"> </w:t>
+      </w:r>
+      <w:r>
+        <w:rPr>
+          <w:rFonts w:ascii="Calibri" w:hAnsi="Calibri" w:cs="Calibri"/>
+          <w:sz w:val="30"/>
+          <w:szCs w:val="30"/>
+        </w:rPr>
+        <w:t>B,</w:t>
+      </w:r>
+      <w:r>
+        <w:rPr>
+          <w:rFonts w:ascii="Calibri" w:hAnsi="Calibri" w:cs="Calibri"/>
+          <w:sz w:val="30"/>
+          <w:szCs w:val="30"/>
+        </w:rPr>
+        <w:t xml:space="preserve"> </w:t>
+      </w:r>
+      <w:r>
+        <w:rPr>
+          <w:rFonts w:ascii="Calibri" w:hAnsi="Calibri" w:cs="Calibri"/>
+          <w:sz w:val="30"/>
+          <w:szCs w:val="30"/>
+        </w:rPr>
+        <w:t>C,</w:t>
+      </w:r>
+      <w:r>
+        <w:rPr>
+          <w:rFonts w:ascii="Calibri" w:hAnsi="Calibri" w:cs="Calibri"/>
+          <w:sz w:val="30"/>
+          <w:szCs w:val="30"/>
+        </w:rPr>
+        <w:t xml:space="preserve"> </w:t>
+      </w:r>
+      <w:r>
+        <w:rPr>
+          <w:rFonts w:ascii="Calibri" w:hAnsi="Calibri" w:cs="Calibri"/>
+          <w:sz w:val="30"/>
+          <w:szCs w:val="30"/>
+        </w:rPr>
+        <w:t>and</w:t>
+      </w:r>
+      <w:r>
+        <w:rPr>
+          <w:rFonts w:ascii="Calibri" w:hAnsi="Calibri" w:cs="Calibri"/>
+          <w:sz w:val="30"/>
+          <w:szCs w:val="30"/>
+        </w:rPr>
+        <w:t xml:space="preserve"> </w:t>
+      </w:r>
+      <w:r>
+        <w:rPr>
+          <w:rFonts w:ascii="Calibri" w:hAnsi="Calibri" w:cs="Calibri"/>
+          <w:sz w:val="30"/>
+          <w:szCs w:val="30"/>
+        </w:rPr>
+        <w:t>D.</w:t>
+      </w:r>
+      <w:r>
+        <w:rPr>
+          <w:rFonts w:ascii="Calibri" w:hAnsi="Calibri" w:cs="Calibri"/>
+          <w:sz w:val="30"/>
+          <w:szCs w:val="30"/>
+        </w:rPr>
+        <w:t xml:space="preserve"> </w:t>
+      </w:r>
+      <w:r>
+        <w:rPr>
+          <w:rFonts w:ascii="Calibri" w:hAnsi="Calibri" w:cs="Calibri"/>
+          <w:sz w:val="30"/>
+          <w:szCs w:val="30"/>
+        </w:rPr>
+        <w:t>List the</w:t>
+      </w:r>
+      <w:r>
+        <w:rPr>
+          <w:rFonts w:ascii="Calibri" w:hAnsi="Calibri" w:cs="Calibri"/>
+          <w:sz w:val="30"/>
+          <w:szCs w:val="30"/>
+        </w:rPr>
+        <w:t xml:space="preserve"> </w:t>
+      </w:r>
+      <w:r>
+        <w:rPr>
+          <w:rFonts w:ascii="Calibri" w:hAnsi="Calibri" w:cs="Calibri"/>
+          <w:sz w:val="30"/>
+          <w:szCs w:val="30"/>
+        </w:rPr>
+        <w:t>pairs</w:t>
+      </w:r>
+      <w:r>
+        <w:rPr>
+          <w:rFonts w:ascii="Calibri" w:hAnsi="Calibri" w:cs="Calibri"/>
+          <w:sz w:val="30"/>
+          <w:szCs w:val="30"/>
+        </w:rPr>
+        <w:t xml:space="preserve"> </w:t>
+      </w:r>
+      <w:r>
+        <w:rPr>
+          <w:rFonts w:ascii="Calibri" w:hAnsi="Calibri" w:cs="Calibri"/>
+          <w:sz w:val="30"/>
+          <w:szCs w:val="30"/>
+        </w:rPr>
+        <w:t>of</w:t>
+      </w:r>
+      <w:r>
+        <w:rPr>
+          <w:rFonts w:ascii="Calibri" w:hAnsi="Calibri" w:cs="Calibri"/>
+          <w:sz w:val="30"/>
+          <w:szCs w:val="30"/>
+        </w:rPr>
+        <w:t xml:space="preserve"> </w:t>
+      </w:r>
+      <w:r>
+        <w:rPr>
+          <w:rFonts w:ascii="Calibri" w:hAnsi="Calibri" w:cs="Calibri"/>
+          <w:sz w:val="30"/>
+          <w:szCs w:val="30"/>
+        </w:rPr>
+        <w:t>classes</w:t>
+      </w:r>
+      <w:r>
+        <w:rPr>
+          <w:rFonts w:ascii="Calibri" w:hAnsi="Calibri" w:cs="Calibri"/>
+          <w:sz w:val="30"/>
+          <w:szCs w:val="30"/>
+        </w:rPr>
+        <w:t xml:space="preserve"> </w:t>
+      </w:r>
+      <w:r>
+        <w:rPr>
+          <w:rFonts w:ascii="Calibri" w:hAnsi="Calibri" w:cs="Calibri"/>
+          <w:sz w:val="30"/>
+          <w:szCs w:val="30"/>
+        </w:rPr>
+        <w:t>the</w:t>
+      </w:r>
+      <w:r>
+        <w:rPr>
+          <w:rFonts w:ascii="Calibri" w:hAnsi="Calibri" w:cs="Calibri"/>
+          <w:sz w:val="30"/>
+          <w:szCs w:val="30"/>
+        </w:rPr>
+        <w:t xml:space="preserve"> </w:t>
+      </w:r>
+      <w:r>
+        <w:rPr>
+          <w:rFonts w:ascii="Calibri" w:hAnsi="Calibri" w:cs="Calibri"/>
+          <w:sz w:val="30"/>
+          <w:szCs w:val="30"/>
+        </w:rPr>
+        <w:t>base-learner,</w:t>
+      </w:r>
+      <w:r>
+        <w:rPr>
+          <w:rFonts w:ascii="Calibri" w:hAnsi="Calibri" w:cs="Calibri"/>
+          <w:sz w:val="30"/>
+          <w:szCs w:val="30"/>
+        </w:rPr>
+        <w:t xml:space="preserve"> </w:t>
+      </w:r>
+      <w:r>
+        <w:rPr>
+          <w:rFonts w:ascii="Calibri" w:hAnsi="Calibri" w:cs="Calibri"/>
+          <w:sz w:val="30"/>
+          <w:szCs w:val="30"/>
+        </w:rPr>
+        <w:t>binary</w:t>
+      </w:r>
+      <w:r>
+        <w:rPr>
+          <w:rFonts w:ascii="Calibri" w:hAnsi="Calibri" w:cs="Calibri"/>
+          <w:sz w:val="30"/>
+          <w:szCs w:val="30"/>
+        </w:rPr>
+        <w:t>-</w:t>
+      </w:r>
+      <w:r>
+        <w:rPr>
+          <w:rFonts w:ascii="Calibri" w:hAnsi="Calibri" w:cs="Calibri"/>
+          <w:sz w:val="30"/>
+          <w:szCs w:val="30"/>
+        </w:rPr>
+        <w:t xml:space="preserve">classification models will be trained with, if you use the Method 2 of Pairwise Coupling. </w:t>
+      </w:r>
+    </w:p>
+    <w:p>
+      <w:pPr>
+        <w:pStyle w:val="NormalWeb"/>
+        <w:shd w:val="clear" w:color="auto" w:fill="FFFFFF"/>
+        <w:rPr>
+          <w:rFonts w:ascii="Calibri" w:hAnsi="Calibri" w:cs="Calibri"/>
+          <w:sz w:val="30"/>
+          <w:szCs w:val="30"/>
+        </w:rPr>
+      </w:pPr>
+      <w:r>
+        <w:rPr>
+          <w:rFonts w:ascii="Calibri" w:hAnsi="Calibri" w:cs="Calibri"/>
+          <w:sz w:val="30"/>
+          <w:szCs w:val="30"/>
+        </w:rPr>
+        <w:t>Base learner: (d1, d2, d3, d4, d5, d6)</w:t>
+      </w:r>
+    </w:p>
+    <w:p>
+      <w:pPr>
+        <w:pStyle w:val="NormalWeb"/>
+        <w:shd w:val="clear" w:color="auto" w:fill="FFFFFF"/>
+        <w:rPr>
+          <w:rFonts w:ascii="Calibri" w:hAnsi="Calibri" w:cs="Calibri"/>
+          <w:sz w:val="30"/>
+          <w:szCs w:val="30"/>
+        </w:rPr>
+      </w:pPr>
+      <w:r>
+        <w:rPr>
+          <w:rFonts w:ascii="Calibri" w:hAnsi="Calibri" w:cs="Calibri"/>
+          <w:sz w:val="30"/>
+          <w:szCs w:val="30"/>
+        </w:rPr>
+        <w:t xml:space="preserve">Binary-classification: </w:t>
+      </w:r>
+    </w:p>
+    <w:p>
+      <w:pPr>
+        <w:pStyle w:val="NormalWeb"/>
+        <w:shd w:val="clear" w:color="auto" w:fill="FFFFFF"/>
+        <w:rPr>
+          <w:rFonts w:ascii="Calibri" w:hAnsi="Calibri" w:cs="Calibri"/>
+          <w:sz w:val="30"/>
+          <w:szCs w:val="30"/>
+        </w:rPr>
+      </w:pPr>
+      <w:r>
+        <w:rPr>
+          <w:rFonts w:ascii="Calibri" w:hAnsi="Calibri" w:cs="Calibri"/>
+          <w:sz w:val="30"/>
+          <w:szCs w:val="30"/>
+        </w:rPr>
+        <w:t xml:space="preserve">d1: A and B  </w:t>
+      </w:r>
+      <w:r>
+        <w:rPr>
+          <w:rFonts w:ascii="Calibri" w:hAnsi="Calibri" w:cs="Calibri"/>
+          <w:sz w:val="30"/>
+          <w:szCs w:val="30"/>
+        </w:rPr>
+        <w:tab/>
+        <w:t xml:space="preserve">d2: A and C </w:t>
+      </w:r>
+      <w:r>
+        <w:rPr>
+          <w:rFonts w:ascii="Calibri" w:hAnsi="Calibri" w:cs="Calibri"/>
+          <w:sz w:val="30"/>
+          <w:szCs w:val="30"/>
+        </w:rPr>
+        <w:tab/>
+        <w:t>d3: A and D</w:t>
+      </w:r>
+    </w:p>
+    <w:p>
+      <w:pPr>
+        <w:pStyle w:val="NormalWeb"/>
+        <w:shd w:val="clear" w:color="auto" w:fill="FFFFFF"/>
+        <w:rPr>
+          <w:rFonts w:ascii="Calibri" w:hAnsi="Calibri" w:cs="Calibri"/>
+          <w:sz w:val="30"/>
+          <w:szCs w:val="30"/>
+        </w:rPr>
+      </w:pPr>
+      <w:r>
+        <w:rPr>
+          <w:rFonts w:ascii="Calibri" w:hAnsi="Calibri" w:cs="Calibri"/>
+          <w:sz w:val="30"/>
+          <w:szCs w:val="30"/>
+        </w:rPr>
+        <w:t>d4: B and C</w:t>
+      </w:r>
+      <w:r>
+        <w:rPr>
+          <w:rFonts w:ascii="Calibri" w:hAnsi="Calibri" w:cs="Calibri"/>
+          <w:sz w:val="30"/>
+          <w:szCs w:val="30"/>
+        </w:rPr>
+        <w:tab/>
+      </w:r>
+      <w:r>
+        <w:rPr>
+          <w:rFonts w:ascii="Calibri" w:hAnsi="Calibri" w:cs="Calibri"/>
+          <w:sz w:val="30"/>
+          <w:szCs w:val="30"/>
+        </w:rPr>
+        <w:tab/>
+        <w:t>d5: B and D</w:t>
+      </w:r>
+      <w:r>
+        <w:rPr>
+          <w:rFonts w:ascii="Calibri" w:hAnsi="Calibri" w:cs="Calibri"/>
+          <w:sz w:val="30"/>
+          <w:szCs w:val="30"/>
+        </w:rPr>
+        <w:tab/>
+      </w:r>
+      <w:r>
+        <w:rPr>
+          <w:rFonts w:ascii="Calibri" w:hAnsi="Calibri" w:cs="Calibri"/>
+          <w:sz w:val="30"/>
+          <w:szCs w:val="30"/>
+        </w:rPr>
+        <w:tab/>
+        <w:t>d6: C and D</w:t>
+      </w:r>
+    </w:p>
+    <w:p>
+      <w:pPr>
+        <w:pStyle w:val="NormalWeb"/>
+        <w:shd w:val="clear" w:color="auto" w:fill="FFFFFF"/>
+        <w:rPr>
+          <w:rFonts w:ascii="Calibri" w:hAnsi="Calibri" w:cs="Calibri"/>
+          <w:sz w:val="30"/>
+          <w:szCs w:val="30"/>
+        </w:rPr>
+      </w:pPr>
+    </w:p>
+    <w:p>
+      <w:pPr>
+        <w:pStyle w:val="NormalWeb"/>
+        <w:shd w:val="clear" w:color="auto" w:fill="FFFFFF"/>
+      </w:pPr>
+      <w:r>
+        <w:rPr>
+          <w:rFonts w:ascii="Calibri" w:hAnsi="Calibri" w:cs="Calibri"/>
+          <w:sz w:val="30"/>
+          <w:szCs w:val="30"/>
+        </w:rPr>
+        <w:lastRenderedPageBreak/>
+        <w:t xml:space="preserve">3. Using the Method 2 of Pairwise Coupling: </w:t>
+      </w:r>
+    </w:p>
+    <w:p>
+      <w:pPr>
+        <w:pStyle w:val="NormalWeb"/>
+        <w:numPr>
+          <w:ilvl w:val="0"/>
+          <w:numId w:val="20"/>
+        </w:numPr>
+        <w:shd w:val="clear" w:color="auto" w:fill="FFFFFF"/>
+        <w:rPr>
+          <w:rFonts w:ascii="ArialMT" w:hAnsi="ArialMT"/>
+          <w:sz w:val="30"/>
+          <w:szCs w:val="30"/>
+        </w:rPr>
+      </w:pPr>
+      <w:r>
+        <w:rPr>
+          <w:rFonts w:ascii="Calibri" w:hAnsi="Calibri" w:cs="Calibri"/>
+          <w:sz w:val="30"/>
+          <w:szCs w:val="30"/>
+        </w:rPr>
+        <w:t xml:space="preserve">Assume for a test sample, the outputs </w:t>
+      </w:r>
+    </w:p>
+    <w:p>
+      <w:pPr>
+        <w:pStyle w:val="NormalWeb"/>
+        <w:shd w:val="clear" w:color="auto" w:fill="FFFFFF"/>
+        <w:ind w:left="720"/>
+        <w:rPr>
+          <w:rFonts w:ascii="ArialMT" w:hAnsi="ArialMT"/>
+          <w:sz w:val="30"/>
+          <w:szCs w:val="30"/>
+        </w:rPr>
+      </w:pPr>
+      <w:r>
+        <w:rPr>
+          <w:rFonts w:ascii="Calibri" w:hAnsi="Calibri" w:cs="Calibri"/>
+          <w:sz w:val="30"/>
+          <w:szCs w:val="30"/>
+        </w:rPr>
+        <w:t xml:space="preserve">for the base-learners (d1, d2, and d3) are (assume the left class is assigned to 1 and the right class to 0): </w:t>
+      </w:r>
+    </w:p>
+    <w:p>
+      <w:pPr>
+        <w:pStyle w:val="NormalWeb"/>
+        <w:numPr>
+          <w:ilvl w:val="0"/>
+          <w:numId w:val="20"/>
+        </w:numPr>
+        <w:shd w:val="clear" w:color="auto" w:fill="FFFFFF"/>
+        <w:rPr>
+          <w:rFonts w:ascii="ArialMT" w:hAnsi="ArialMT"/>
+          <w:sz w:val="30"/>
+          <w:szCs w:val="30"/>
+        </w:rPr>
+      </w:pPr>
+      <w:r>
+        <w:rPr>
+          <w:rFonts w:ascii="Calibri" w:hAnsi="Calibri" w:cs="Calibri"/>
+          <w:sz w:val="30"/>
+          <w:szCs w:val="30"/>
+        </w:rPr>
+        <w:t>d1:</w:t>
+      </w:r>
+      <w:r>
+        <w:rPr>
+          <w:rFonts w:ascii="Calibri" w:hAnsi="Calibri" w:cs="Calibri"/>
+          <w:sz w:val="30"/>
+          <w:szCs w:val="30"/>
+        </w:rPr>
+        <w:t xml:space="preserve"> </w:t>
+      </w:r>
+      <w:r>
+        <w:rPr>
+          <w:rFonts w:ascii="Calibri" w:hAnsi="Calibri" w:cs="Calibri"/>
+          <w:sz w:val="30"/>
+          <w:szCs w:val="30"/>
+        </w:rPr>
+        <w:t>A</w:t>
+      </w:r>
+      <w:r>
+        <w:rPr>
+          <w:rFonts w:ascii="Calibri" w:hAnsi="Calibri" w:cs="Calibri"/>
+          <w:sz w:val="30"/>
+          <w:szCs w:val="30"/>
+        </w:rPr>
+        <w:t xml:space="preserve"> </w:t>
+      </w:r>
+      <w:r>
+        <w:rPr>
+          <w:rFonts w:ascii="Calibri" w:hAnsi="Calibri" w:cs="Calibri"/>
+          <w:sz w:val="30"/>
+          <w:szCs w:val="30"/>
+        </w:rPr>
+        <w:t>and</w:t>
+      </w:r>
+      <w:r>
+        <w:rPr>
+          <w:rFonts w:ascii="Calibri" w:hAnsi="Calibri" w:cs="Calibri"/>
+          <w:sz w:val="30"/>
+          <w:szCs w:val="30"/>
+        </w:rPr>
+        <w:t xml:space="preserve"> </w:t>
+      </w:r>
+      <w:r>
+        <w:rPr>
+          <w:rFonts w:ascii="Calibri" w:hAnsi="Calibri" w:cs="Calibri"/>
+          <w:sz w:val="30"/>
+          <w:szCs w:val="30"/>
+        </w:rPr>
+        <w:t xml:space="preserve">B=0.6 </w:t>
+      </w:r>
+      <w:r>
+        <w:rPr>
+          <w:rFonts w:ascii="Calibri" w:hAnsi="Calibri" w:cs="Calibri"/>
+          <w:sz w:val="30"/>
+          <w:szCs w:val="30"/>
+        </w:rPr>
+        <w:t xml:space="preserve">     p1(A) = 0.6 p1(B) = 0.4</w:t>
+      </w:r>
+    </w:p>
+    <w:p>
+      <w:pPr>
+        <w:pStyle w:val="NormalWeb"/>
+        <w:numPr>
+          <w:ilvl w:val="0"/>
+          <w:numId w:val="20"/>
+        </w:numPr>
+        <w:shd w:val="clear" w:color="auto" w:fill="FFFFFF"/>
+        <w:rPr>
+          <w:rFonts w:ascii="ArialMT" w:hAnsi="ArialMT"/>
+          <w:sz w:val="30"/>
+          <w:szCs w:val="30"/>
+        </w:rPr>
+      </w:pPr>
+      <w:r>
+        <w:rPr>
+          <w:rFonts w:ascii="Calibri" w:hAnsi="Calibri" w:cs="Calibri"/>
+          <w:sz w:val="30"/>
+          <w:szCs w:val="30"/>
+        </w:rPr>
+        <w:t>d2:</w:t>
+      </w:r>
+      <w:r>
+        <w:rPr>
+          <w:rFonts w:ascii="Calibri" w:hAnsi="Calibri" w:cs="Calibri"/>
+          <w:sz w:val="30"/>
+          <w:szCs w:val="30"/>
+        </w:rPr>
+        <w:t xml:space="preserve"> </w:t>
+      </w:r>
+      <w:r>
+        <w:rPr>
+          <w:rFonts w:ascii="Calibri" w:hAnsi="Calibri" w:cs="Calibri"/>
+          <w:sz w:val="30"/>
+          <w:szCs w:val="30"/>
+        </w:rPr>
+        <w:t>A</w:t>
+      </w:r>
+      <w:r>
+        <w:rPr>
+          <w:rFonts w:ascii="Calibri" w:hAnsi="Calibri" w:cs="Calibri"/>
+          <w:sz w:val="30"/>
+          <w:szCs w:val="30"/>
+        </w:rPr>
+        <w:t xml:space="preserve"> </w:t>
+      </w:r>
+      <w:r>
+        <w:rPr>
+          <w:rFonts w:ascii="Calibri" w:hAnsi="Calibri" w:cs="Calibri"/>
+          <w:sz w:val="30"/>
+          <w:szCs w:val="30"/>
+        </w:rPr>
+        <w:t>and</w:t>
+      </w:r>
+      <w:r>
+        <w:rPr>
+          <w:rFonts w:ascii="Calibri" w:hAnsi="Calibri" w:cs="Calibri"/>
+          <w:sz w:val="30"/>
+          <w:szCs w:val="30"/>
+        </w:rPr>
+        <w:t xml:space="preserve"> </w:t>
+      </w:r>
+      <w:r>
+        <w:rPr>
+          <w:rFonts w:ascii="Calibri" w:hAnsi="Calibri" w:cs="Calibri"/>
+          <w:sz w:val="30"/>
+          <w:szCs w:val="30"/>
+        </w:rPr>
+        <w:t>C=0.7</w:t>
+      </w:r>
+      <w:r>
+        <w:rPr>
+          <w:rFonts w:ascii="Calibri" w:hAnsi="Calibri" w:cs="Calibri"/>
+          <w:sz w:val="30"/>
+          <w:szCs w:val="30"/>
+        </w:rPr>
+        <w:t xml:space="preserve">      </w:t>
+      </w:r>
+      <w:r>
+        <w:rPr>
+          <w:rFonts w:ascii="Calibri" w:hAnsi="Calibri" w:cs="Calibri"/>
+          <w:sz w:val="30"/>
+          <w:szCs w:val="30"/>
+        </w:rPr>
+        <w:t>p</w:t>
+      </w:r>
+      <w:r>
+        <w:rPr>
+          <w:rFonts w:ascii="Calibri" w:hAnsi="Calibri" w:cs="Calibri"/>
+          <w:sz w:val="30"/>
+          <w:szCs w:val="30"/>
         </w:rPr>
         <w:t>2</w:t>
       </w:r>
       <w:r>
         <w:rPr>
           <w:rFonts w:ascii="Calibri" w:hAnsi="Calibri" w:cs="Calibri"/>
-          <w:sz w:val="36"/>
-          <w:szCs w:val="36"/>
-        </w:rPr>
-        <w:t>, SW, PL, PW}</w:t>
-      </w:r>
-      <w:r>
-        <w:rPr>
-          <w:rFonts w:ascii="Calibri" w:hAnsi="Calibri" w:cs="Calibri"/>
-          <w:sz w:val="36"/>
-          <w:szCs w:val="36"/>
-        </w:rPr>
-        <w:br/>
-        <w:t>C = {z</w:t>
-      </w:r>
-      <w:r>
-        <w:rPr>
-          <w:rFonts w:ascii="Calibri" w:hAnsi="Calibri" w:cs="Calibri"/>
-          <w:position w:val="-8"/>
-        </w:rPr>
-        <w:t>1</w:t>
-      </w:r>
-      <w:r>
-        <w:rPr>
-          <w:rFonts w:ascii="Calibri" w:hAnsi="Calibri" w:cs="Calibri"/>
-          <w:sz w:val="36"/>
-          <w:szCs w:val="36"/>
-        </w:rPr>
-        <w:t>, z</w:t>
-      </w:r>
-      <w:r>
-        <w:rPr>
-          <w:rFonts w:ascii="Calibri" w:hAnsi="Calibri" w:cs="Calibri"/>
-          <w:position w:val="-8"/>
+          <w:sz w:val="30"/>
+          <w:szCs w:val="30"/>
+        </w:rPr>
+        <w:t>(A) = 0.</w:t>
+      </w:r>
+      <w:r>
+        <w:rPr>
+          <w:rFonts w:ascii="Calibri" w:hAnsi="Calibri" w:cs="Calibri"/>
+          <w:sz w:val="30"/>
+          <w:szCs w:val="30"/>
+        </w:rPr>
+        <w:t>7</w:t>
+      </w:r>
+      <w:r>
+        <w:rPr>
+          <w:rFonts w:ascii="Calibri" w:hAnsi="Calibri" w:cs="Calibri"/>
+          <w:sz w:val="30"/>
+          <w:szCs w:val="30"/>
+        </w:rPr>
+        <w:t xml:space="preserve"> p</w:t>
+      </w:r>
+      <w:r>
+        <w:rPr>
+          <w:rFonts w:ascii="Calibri" w:hAnsi="Calibri" w:cs="Calibri"/>
+          <w:sz w:val="30"/>
+          <w:szCs w:val="30"/>
         </w:rPr>
         <w:t>2</w:t>
       </w:r>
       <w:r>
         <w:rPr>
           <w:rFonts w:ascii="Calibri" w:hAnsi="Calibri" w:cs="Calibri"/>
-          <w:sz w:val="36"/>
-          <w:szCs w:val="36"/>
-        </w:rPr>
-        <w:t>, z</w:t>
-      </w:r>
-      <w:r>
-        <w:rPr>
-          <w:rFonts w:ascii="Calibri" w:hAnsi="Calibri" w:cs="Calibri"/>
-          <w:position w:val="-8"/>
+          <w:sz w:val="30"/>
+          <w:szCs w:val="30"/>
+        </w:rPr>
+        <w:t>(</w:t>
+      </w:r>
+      <w:r>
+        <w:rPr>
+          <w:rFonts w:ascii="Calibri" w:hAnsi="Calibri" w:cs="Calibri"/>
+          <w:sz w:val="30"/>
+          <w:szCs w:val="30"/>
+        </w:rPr>
+        <w:t>C</w:t>
+      </w:r>
+      <w:r>
+        <w:rPr>
+          <w:rFonts w:ascii="Calibri" w:hAnsi="Calibri" w:cs="Calibri"/>
+          <w:sz w:val="30"/>
+          <w:szCs w:val="30"/>
+        </w:rPr>
+        <w:t>) = 0.</w:t>
+      </w:r>
+      <w:r>
+        <w:rPr>
+          <w:rFonts w:ascii="Calibri" w:hAnsi="Calibri" w:cs="Calibri"/>
+          <w:sz w:val="30"/>
+          <w:szCs w:val="30"/>
         </w:rPr>
         <w:t>3</w:t>
       </w:r>
-      <w:r>
-        <w:rPr>
-          <w:rFonts w:ascii="Calibri" w:hAnsi="Calibri" w:cs="Calibri"/>
-          <w:sz w:val="36"/>
-          <w:szCs w:val="36"/>
-        </w:rPr>
-        <w:t xml:space="preserve">, SW, PL} </w:t>
-      </w:r>
-      <w:r>
-        <w:br/>
-      </w:r>
-      <w:r>
-        <w:rPr>
-          <w:rFonts w:ascii="Calibri" w:hAnsi="Calibri" w:cs="Calibri"/>
-          <w:sz w:val="36"/>
-          <w:szCs w:val="36"/>
-        </w:rPr>
-        <w:t>D = {z</w:t>
-      </w:r>
-      <w:r>
-        <w:rPr>
-          <w:rFonts w:ascii="Calibri" w:hAnsi="Calibri" w:cs="Calibri"/>
-          <w:position w:val="-8"/>
-        </w:rPr>
-        <w:t>1</w:t>
-      </w:r>
-      <w:r>
-        <w:rPr>
-          <w:rFonts w:ascii="Calibri" w:hAnsi="Calibri" w:cs="Calibri"/>
-          <w:sz w:val="36"/>
-          <w:szCs w:val="36"/>
-        </w:rPr>
-        <w:t>, z</w:t>
-      </w:r>
-      <w:r>
-        <w:rPr>
-          <w:rFonts w:ascii="Calibri" w:hAnsi="Calibri" w:cs="Calibri"/>
-          <w:position w:val="-8"/>
-        </w:rPr>
-        <w:t>2</w:t>
-      </w:r>
-      <w:r>
-        <w:rPr>
-          <w:rFonts w:ascii="Calibri" w:hAnsi="Calibri" w:cs="Calibri"/>
-          <w:sz w:val="36"/>
-          <w:szCs w:val="36"/>
-        </w:rPr>
-        <w:t>, z</w:t>
-      </w:r>
-      <w:r>
-        <w:rPr>
-          <w:rFonts w:ascii="Calibri" w:hAnsi="Calibri" w:cs="Calibri"/>
-          <w:position w:val="-8"/>
+    </w:p>
+    <w:p>
+      <w:pPr>
+        <w:pStyle w:val="NormalWeb"/>
+        <w:numPr>
+          <w:ilvl w:val="0"/>
+          <w:numId w:val="20"/>
+        </w:numPr>
+        <w:shd w:val="clear" w:color="auto" w:fill="FFFFFF"/>
+        <w:rPr>
+          <w:rFonts w:ascii="ArialMT" w:hAnsi="ArialMT"/>
+          <w:sz w:val="30"/>
+          <w:szCs w:val="30"/>
+        </w:rPr>
+      </w:pPr>
+      <w:r>
+        <w:rPr>
+          <w:rFonts w:ascii="Calibri" w:hAnsi="Calibri" w:cs="Calibri"/>
+          <w:sz w:val="30"/>
+          <w:szCs w:val="30"/>
+        </w:rPr>
+        <w:t>d3:</w:t>
+      </w:r>
+      <w:r>
+        <w:rPr>
+          <w:rFonts w:ascii="Calibri" w:hAnsi="Calibri" w:cs="Calibri"/>
+          <w:sz w:val="30"/>
+          <w:szCs w:val="30"/>
+        </w:rPr>
+        <w:t xml:space="preserve"> </w:t>
+      </w:r>
+      <w:r>
+        <w:rPr>
+          <w:rFonts w:ascii="Calibri" w:hAnsi="Calibri" w:cs="Calibri"/>
+          <w:sz w:val="30"/>
+          <w:szCs w:val="30"/>
+        </w:rPr>
+        <w:t>B</w:t>
+      </w:r>
+      <w:r>
+        <w:rPr>
+          <w:rFonts w:ascii="Calibri" w:hAnsi="Calibri" w:cs="Calibri"/>
+          <w:sz w:val="30"/>
+          <w:szCs w:val="30"/>
+        </w:rPr>
+        <w:t xml:space="preserve"> </w:t>
+      </w:r>
+      <w:r>
+        <w:rPr>
+          <w:rFonts w:ascii="Calibri" w:hAnsi="Calibri" w:cs="Calibri"/>
+          <w:sz w:val="30"/>
+          <w:szCs w:val="30"/>
+        </w:rPr>
+        <w:t>and</w:t>
+      </w:r>
+      <w:r>
+        <w:rPr>
+          <w:rFonts w:ascii="Calibri" w:hAnsi="Calibri" w:cs="Calibri"/>
+          <w:sz w:val="30"/>
+          <w:szCs w:val="30"/>
+        </w:rPr>
+        <w:t xml:space="preserve"> </w:t>
+      </w:r>
+      <w:r>
+        <w:rPr>
+          <w:rFonts w:ascii="Calibri" w:hAnsi="Calibri" w:cs="Calibri"/>
+          <w:sz w:val="30"/>
+          <w:szCs w:val="30"/>
+        </w:rPr>
+        <w:t>C=0.5</w:t>
+      </w:r>
+      <w:r>
+        <w:rPr>
+          <w:rFonts w:ascii="Calibri" w:hAnsi="Calibri" w:cs="Calibri"/>
+          <w:sz w:val="30"/>
+          <w:szCs w:val="30"/>
+        </w:rPr>
+        <w:t xml:space="preserve">.     </w:t>
+      </w:r>
+      <w:r>
+        <w:rPr>
+          <w:rFonts w:ascii="Calibri" w:hAnsi="Calibri" w:cs="Calibri"/>
+          <w:sz w:val="30"/>
+          <w:szCs w:val="30"/>
+        </w:rPr>
+        <w:t>p</w:t>
+      </w:r>
+      <w:r>
+        <w:rPr>
+          <w:rFonts w:ascii="Calibri" w:hAnsi="Calibri" w:cs="Calibri"/>
+          <w:sz w:val="30"/>
+          <w:szCs w:val="30"/>
         </w:rPr>
         <w:t>3</w:t>
       </w:r>
       <w:r>
         <w:rPr>
           <w:rFonts w:ascii="Calibri" w:hAnsi="Calibri" w:cs="Calibri"/>
-          <w:sz w:val="36"/>
-          <w:szCs w:val="36"/>
-        </w:rPr>
-        <w:t>, z</w:t>
-      </w:r>
-      <w:r>
-        <w:rPr>
-          <w:rFonts w:ascii="Calibri" w:hAnsi="Calibri" w:cs="Calibri"/>
-          <w:position w:val="-8"/>
-        </w:rPr>
-        <w:t>4</w:t>
-      </w:r>
-      <w:r>
-        <w:rPr>
-          <w:rFonts w:ascii="Calibri" w:hAnsi="Calibri" w:cs="Calibri"/>
-          <w:sz w:val="36"/>
-          <w:szCs w:val="36"/>
-        </w:rPr>
-        <w:t xml:space="preserve">, SW} </w:t>
-      </w:r>
-      <w:r>
-        <w:br/>
-      </w:r>
-      <w:r>
-        <w:rPr>
-          <w:rFonts w:ascii="Calibri" w:hAnsi="Calibri" w:cs="Calibri"/>
-          <w:sz w:val="36"/>
-          <w:szCs w:val="36"/>
-        </w:rPr>
-        <w:t>E</w:t>
-      </w:r>
-      <w:r>
-        <w:rPr>
-          <w:rFonts w:ascii="Calibri" w:hAnsi="Calibri" w:cs="Calibri"/>
-          <w:sz w:val="36"/>
-          <w:szCs w:val="36"/>
-        </w:rPr>
-        <w:t xml:space="preserve"> </w:t>
-      </w:r>
-      <w:r>
-        <w:rPr>
-          <w:rFonts w:ascii="Calibri" w:hAnsi="Calibri" w:cs="Calibri"/>
-          <w:sz w:val="36"/>
-          <w:szCs w:val="36"/>
-        </w:rPr>
-        <w:t>=</w:t>
-      </w:r>
-      <w:r>
-        <w:rPr>
-          <w:rFonts w:ascii="Calibri" w:hAnsi="Calibri" w:cs="Calibri"/>
-          <w:sz w:val="36"/>
-          <w:szCs w:val="36"/>
-        </w:rPr>
-        <w:t xml:space="preserve"> </w:t>
-      </w:r>
-      <w:r>
-        <w:rPr>
-          <w:rFonts w:ascii="Calibri" w:hAnsi="Calibri" w:cs="Calibri"/>
-          <w:sz w:val="36"/>
-          <w:szCs w:val="36"/>
-        </w:rPr>
-        <w:t>{</w:t>
-      </w:r>
-      <w:r>
-        <w:rPr>
-          <w:rFonts w:ascii="Calibri" w:hAnsi="Calibri" w:cs="Calibri"/>
-          <w:sz w:val="36"/>
-          <w:szCs w:val="36"/>
-        </w:rPr>
-        <w:t>z</w:t>
-      </w:r>
-      <w:r>
-        <w:rPr>
-          <w:rFonts w:ascii="Calibri" w:hAnsi="Calibri" w:cs="Calibri"/>
-          <w:position w:val="-8"/>
-        </w:rPr>
-        <w:t>1</w:t>
-      </w:r>
-      <w:r>
-        <w:rPr>
-          <w:rFonts w:ascii="Calibri" w:hAnsi="Calibri" w:cs="Calibri"/>
-          <w:sz w:val="36"/>
-          <w:szCs w:val="36"/>
-        </w:rPr>
-        <w:t>, z</w:t>
-      </w:r>
-      <w:r>
-        <w:rPr>
-          <w:rFonts w:ascii="Calibri" w:hAnsi="Calibri" w:cs="Calibri"/>
-          <w:position w:val="-8"/>
-        </w:rPr>
-        <w:t>2</w:t>
-      </w:r>
-      <w:r>
-        <w:rPr>
-          <w:rFonts w:ascii="Calibri" w:hAnsi="Calibri" w:cs="Calibri"/>
-          <w:sz w:val="36"/>
-          <w:szCs w:val="36"/>
-        </w:rPr>
-        <w:t>, z</w:t>
-      </w:r>
-      <w:r>
-        <w:rPr>
-          <w:rFonts w:ascii="Calibri" w:hAnsi="Calibri" w:cs="Calibri"/>
-          <w:position w:val="-8"/>
+          <w:sz w:val="30"/>
+          <w:szCs w:val="30"/>
+        </w:rPr>
+        <w:t>(</w:t>
+      </w:r>
+      <w:r>
+        <w:rPr>
+          <w:rFonts w:ascii="Calibri" w:hAnsi="Calibri" w:cs="Calibri"/>
+          <w:sz w:val="30"/>
+          <w:szCs w:val="30"/>
+        </w:rPr>
+        <w:t>B</w:t>
+      </w:r>
+      <w:r>
+        <w:rPr>
+          <w:rFonts w:ascii="Calibri" w:hAnsi="Calibri" w:cs="Calibri"/>
+          <w:sz w:val="30"/>
+          <w:szCs w:val="30"/>
+        </w:rPr>
+        <w:t>) = 0.</w:t>
+      </w:r>
+      <w:r>
+        <w:rPr>
+          <w:rFonts w:ascii="Calibri" w:hAnsi="Calibri" w:cs="Calibri"/>
+          <w:sz w:val="30"/>
+          <w:szCs w:val="30"/>
+        </w:rPr>
+        <w:t>5</w:t>
+      </w:r>
+      <w:r>
+        <w:rPr>
+          <w:rFonts w:ascii="Calibri" w:hAnsi="Calibri" w:cs="Calibri"/>
+          <w:sz w:val="30"/>
+          <w:szCs w:val="30"/>
+        </w:rPr>
+        <w:t xml:space="preserve"> p</w:t>
+      </w:r>
+      <w:r>
+        <w:rPr>
+          <w:rFonts w:ascii="Calibri" w:hAnsi="Calibri" w:cs="Calibri"/>
+          <w:sz w:val="30"/>
+          <w:szCs w:val="30"/>
         </w:rPr>
         <w:t>3</w:t>
       </w:r>
       <w:r>
         <w:rPr>
           <w:rFonts w:ascii="Calibri" w:hAnsi="Calibri" w:cs="Calibri"/>
-          <w:sz w:val="36"/>
-          <w:szCs w:val="36"/>
-        </w:rPr>
-        <w:t>, z</w:t>
-      </w:r>
-      <w:proofErr w:type="gramStart"/>
-      <w:r>
-        <w:rPr>
-          <w:rFonts w:ascii="Calibri" w:hAnsi="Calibri" w:cs="Calibri"/>
-          <w:position w:val="-8"/>
-        </w:rPr>
-        <w:t>4</w:t>
-      </w:r>
-      <w:r>
-        <w:rPr>
-          <w:rFonts w:ascii="Calibri" w:hAnsi="Calibri" w:cs="Calibri"/>
-          <w:sz w:val="36"/>
-          <w:szCs w:val="36"/>
-        </w:rPr>
-        <w:t>,SL</w:t>
-      </w:r>
-      <w:proofErr w:type="gramEnd"/>
-      <w:r>
-        <w:rPr>
-          <w:rFonts w:ascii="Calibri" w:hAnsi="Calibri" w:cs="Calibri"/>
-          <w:sz w:val="36"/>
-          <w:szCs w:val="36"/>
-        </w:rPr>
-        <w:t xml:space="preserve">} </w:t>
-      </w:r>
-      <w:r>
-        <w:rPr>
-          <w:rFonts w:ascii="Calibri" w:hAnsi="Calibri" w:cs="Calibri"/>
-          <w:sz w:val="36"/>
-          <w:szCs w:val="36"/>
-        </w:rPr>
-        <w:br/>
-      </w:r>
-      <w:r>
-        <w:rPr>
-          <w:rFonts w:ascii="Calibri" w:hAnsi="Calibri" w:cs="Calibri"/>
-          <w:sz w:val="36"/>
-          <w:szCs w:val="36"/>
-        </w:rPr>
-        <w:t xml:space="preserve">S = </w:t>
-      </w:r>
-      <w:r>
-        <w:rPr>
-          <w:rFonts w:ascii="Calibri" w:hAnsi="Calibri" w:cs="Calibri"/>
-          <w:sz w:val="36"/>
-          <w:szCs w:val="36"/>
-        </w:rPr>
-        <w:t>{</w:t>
-      </w:r>
-      <w:r>
-        <w:rPr>
-          <w:rFonts w:ascii="Calibri" w:hAnsi="Calibri" w:cs="Calibri"/>
-          <w:sz w:val="36"/>
-          <w:szCs w:val="36"/>
-        </w:rPr>
-        <w:t xml:space="preserve"> </w:t>
-      </w:r>
-      <w:r>
-        <w:rPr>
-          <w:rFonts w:ascii="Calibri" w:hAnsi="Calibri" w:cs="Calibri"/>
-          <w:sz w:val="36"/>
-          <w:szCs w:val="36"/>
-        </w:rPr>
-        <w:t>z</w:t>
-      </w:r>
-      <w:r>
-        <w:rPr>
-          <w:rFonts w:ascii="Calibri" w:hAnsi="Calibri" w:cs="Calibri"/>
-          <w:position w:val="-8"/>
-        </w:rPr>
-        <w:t>1</w:t>
-      </w:r>
-      <w:r>
-        <w:rPr>
-          <w:rFonts w:ascii="Calibri" w:hAnsi="Calibri" w:cs="Calibri"/>
-          <w:sz w:val="36"/>
-          <w:szCs w:val="36"/>
-        </w:rPr>
-        <w:t>, z</w:t>
-      </w:r>
-      <w:r>
-        <w:rPr>
-          <w:rFonts w:ascii="Calibri" w:hAnsi="Calibri" w:cs="Calibri"/>
-          <w:position w:val="-8"/>
-        </w:rPr>
-        <w:t>2</w:t>
-      </w:r>
-      <w:r>
-        <w:rPr>
-          <w:rFonts w:ascii="Calibri" w:hAnsi="Calibri" w:cs="Calibri"/>
-          <w:sz w:val="36"/>
-          <w:szCs w:val="36"/>
-        </w:rPr>
-        <w:t>, z</w:t>
-      </w:r>
-      <w:r>
-        <w:rPr>
-          <w:rFonts w:ascii="Calibri" w:hAnsi="Calibri" w:cs="Calibri"/>
-          <w:position w:val="-8"/>
-        </w:rPr>
-        <w:t>3</w:t>
-      </w:r>
-      <w:r>
-        <w:rPr>
-          <w:rFonts w:ascii="Calibri" w:hAnsi="Calibri" w:cs="Calibri"/>
-          <w:sz w:val="36"/>
-          <w:szCs w:val="36"/>
-        </w:rPr>
-        <w:t>, z</w:t>
-      </w:r>
-      <w:r>
-        <w:rPr>
-          <w:rFonts w:ascii="Calibri" w:hAnsi="Calibri" w:cs="Calibri"/>
-          <w:position w:val="-8"/>
-        </w:rPr>
-        <w:t>4</w:t>
-      </w:r>
-      <w:r>
-        <w:rPr>
-          <w:rFonts w:ascii="Calibri" w:hAnsi="Calibri" w:cs="Calibri"/>
-          <w:sz w:val="36"/>
-          <w:szCs w:val="36"/>
-        </w:rPr>
-        <w:t xml:space="preserve">, SL, SW, PL, PW} </w:t>
+          <w:sz w:val="30"/>
+          <w:szCs w:val="30"/>
+        </w:rPr>
+        <w:t>(</w:t>
+      </w:r>
+      <w:r>
+        <w:rPr>
+          <w:rFonts w:ascii="Calibri" w:hAnsi="Calibri" w:cs="Calibri"/>
+          <w:sz w:val="30"/>
+          <w:szCs w:val="30"/>
+        </w:rPr>
+        <w:t>C</w:t>
+      </w:r>
+      <w:r>
+        <w:rPr>
+          <w:rFonts w:ascii="Calibri" w:hAnsi="Calibri" w:cs="Calibri"/>
+          <w:sz w:val="30"/>
+          <w:szCs w:val="30"/>
+        </w:rPr>
+        <w:t>) = 0.</w:t>
+      </w:r>
+      <w:r>
+        <w:rPr>
+          <w:rFonts w:ascii="Calibri" w:hAnsi="Calibri" w:cs="Calibri"/>
+          <w:sz w:val="30"/>
+          <w:szCs w:val="30"/>
+        </w:rPr>
+        <w:t>5</w:t>
       </w:r>
     </w:p>
     <w:p>
@@ -541,1237 +1149,806 @@
         <w:pStyle w:val="NormalWeb"/>
         <w:numPr>
           <w:ilvl w:val="1"/>
-          <w:numId w:val="18"/>
+          <w:numId w:val="20"/>
         </w:numPr>
-      </w:pPr>
-      <w:r>
-        <w:rPr>
-          <w:rFonts w:ascii="Calibri" w:hAnsi="Calibri" w:cs="Calibri"/>
-          <w:sz w:val="36"/>
-          <w:szCs w:val="36"/>
-        </w:rPr>
-        <w:t xml:space="preserve">What is A </w:t>
-      </w:r>
-      <w:r>
-        <w:rPr>
-          <w:rFonts w:ascii="CambriaMath" w:hAnsi="CambriaMath" w:cs="Calibri"/>
-          <w:sz w:val="36"/>
-          <w:szCs w:val="36"/>
-        </w:rPr>
-        <w:t xml:space="preserve">∪ </w:t>
-      </w:r>
-      <w:r>
-        <w:rPr>
-          <w:rFonts w:ascii="Calibri" w:hAnsi="Calibri" w:cs="Calibri"/>
-          <w:sz w:val="36"/>
-          <w:szCs w:val="36"/>
-        </w:rPr>
-        <w:t xml:space="preserve">E? </w:t>
+        <w:shd w:val="clear" w:color="auto" w:fill="FFFFFF"/>
+        <w:rPr>
+          <w:rFonts w:ascii="Calibri" w:hAnsi="Calibri" w:cs="Calibri"/>
+          <w:sz w:val="30"/>
+          <w:szCs w:val="30"/>
+        </w:rPr>
+      </w:pPr>
+      <w:r>
+        <w:rPr>
+          <w:rFonts w:ascii="Calibri" w:hAnsi="Calibri" w:cs="Calibri"/>
+          <w:sz w:val="30"/>
+          <w:szCs w:val="30"/>
+        </w:rPr>
+        <w:t>What is p(A), p(B), and p(C)?</w:t>
       </w:r>
     </w:p>
     <w:p>
       <w:pPr>
         <w:pStyle w:val="NormalWeb"/>
+        <w:shd w:val="clear" w:color="auto" w:fill="FFFFFF"/>
+        <w:ind w:left="720" w:firstLine="720"/>
+        <w:rPr>
+          <w:rFonts w:ascii="Calibri" w:hAnsi="Calibri" w:cs="Calibri"/>
+          <w:sz w:val="30"/>
+          <w:szCs w:val="30"/>
+        </w:rPr>
+      </w:pPr>
+      <w:r>
+        <w:rPr>
+          <w:rFonts w:ascii="Calibri" w:hAnsi="Calibri" w:cs="Calibri"/>
+          <w:sz w:val="30"/>
+          <w:szCs w:val="30"/>
+        </w:rPr>
+        <w:t xml:space="preserve">P(A) = p1(A) * p2(A) = 0.6 * 0.7 = </w:t>
+      </w:r>
+      <w:r>
+        <w:rPr>
+          <w:rFonts w:ascii="Calibri" w:hAnsi="Calibri" w:cs="Calibri"/>
+          <w:b/>
+          <w:bCs/>
+          <w:sz w:val="30"/>
+          <w:szCs w:val="30"/>
+        </w:rPr>
+        <w:t>0.42</w:t>
+      </w:r>
+    </w:p>
+    <w:p>
+      <w:pPr>
+        <w:pStyle w:val="NormalWeb"/>
+        <w:shd w:val="clear" w:color="auto" w:fill="FFFFFF"/>
+        <w:ind w:left="720" w:firstLine="720"/>
+        <w:rPr>
+          <w:rFonts w:ascii="Calibri" w:hAnsi="Calibri" w:cs="Calibri"/>
+          <w:sz w:val="30"/>
+          <w:szCs w:val="30"/>
+        </w:rPr>
+      </w:pPr>
+      <w:r>
+        <w:rPr>
+          <w:rFonts w:ascii="Calibri" w:hAnsi="Calibri" w:cs="Calibri"/>
+          <w:sz w:val="30"/>
+          <w:szCs w:val="30"/>
+        </w:rPr>
+        <w:t>P(B) = p1(B) * p3(B) = 0.4 * 0.5 = 0.2</w:t>
+      </w:r>
+    </w:p>
+    <w:p>
+      <w:pPr>
+        <w:pStyle w:val="NormalWeb"/>
+        <w:shd w:val="clear" w:color="auto" w:fill="FFFFFF"/>
+        <w:ind w:left="720" w:firstLine="720"/>
+        <w:rPr>
+          <w:rFonts w:ascii="Calibri" w:hAnsi="Calibri" w:cs="Calibri"/>
+          <w:sz w:val="30"/>
+          <w:szCs w:val="30"/>
+        </w:rPr>
+      </w:pPr>
+      <w:proofErr w:type="gramStart"/>
+      <w:r>
+        <w:rPr>
+          <w:rFonts w:ascii="Calibri" w:hAnsi="Calibri" w:cs="Calibri"/>
+          <w:sz w:val="30"/>
+          <w:szCs w:val="30"/>
+        </w:rPr>
+        <w:t>P(</w:t>
+      </w:r>
+      <w:proofErr w:type="gramEnd"/>
+      <w:r>
+        <w:rPr>
+          <w:rFonts w:ascii="Calibri" w:hAnsi="Calibri" w:cs="Calibri"/>
+          <w:sz w:val="30"/>
+          <w:szCs w:val="30"/>
+        </w:rPr>
+        <w:t>C )= p2(C ) * p3(C )= 0.3 * 0.5 = 0.15</w:t>
+      </w:r>
+    </w:p>
+    <w:p>
+      <w:pPr>
+        <w:pStyle w:val="NormalWeb"/>
+        <w:numPr>
+          <w:ilvl w:val="1"/>
+          <w:numId w:val="20"/>
+        </w:numPr>
+        <w:shd w:val="clear" w:color="auto" w:fill="FFFFFF"/>
+        <w:rPr>
+          <w:rFonts w:ascii="ArialMT" w:hAnsi="ArialMT"/>
+          <w:sz w:val="30"/>
+          <w:szCs w:val="30"/>
+        </w:rPr>
+      </w:pPr>
+      <w:r>
+        <w:rPr>
+          <w:rFonts w:ascii="Calibri" w:hAnsi="Calibri" w:cs="Calibri"/>
+          <w:sz w:val="30"/>
+          <w:szCs w:val="30"/>
+        </w:rPr>
+        <w:t xml:space="preserve">Which class will the ensemble classify the test sample as? </w:t>
+      </w:r>
+    </w:p>
+    <w:p>
+      <w:pPr>
+        <w:pStyle w:val="NormalWeb"/>
+        <w:shd w:val="clear" w:color="auto" w:fill="FFFFFF"/>
         <w:ind w:left="1440"/>
+        <w:rPr>
+          <w:rFonts w:ascii="ArialMT" w:hAnsi="ArialMT"/>
+          <w:sz w:val="30"/>
+          <w:szCs w:val="30"/>
+        </w:rPr>
+      </w:pPr>
+      <w:r>
+        <w:rPr>
+          <w:rFonts w:ascii="ArialMT" w:hAnsi="ArialMT"/>
+          <w:sz w:val="30"/>
+          <w:szCs w:val="30"/>
+        </w:rPr>
+        <w:t>Class A, beca</w:t>
+      </w:r>
+      <w:proofErr w:type="spellStart"/>
+      <w:r>
+        <w:rPr>
+          <w:rFonts w:ascii="ArialMT" w:hAnsi="ArialMT"/>
+          <w:sz w:val="30"/>
+          <w:szCs w:val="30"/>
+        </w:rPr>
+        <w:t>use P(</w:t>
+      </w:r>
+      <w:proofErr w:type="spellEnd"/>
+      <w:r>
+        <w:rPr>
+          <w:rFonts w:ascii="ArialMT" w:hAnsi="ArialMT"/>
+          <w:sz w:val="30"/>
+          <w:szCs w:val="30"/>
+        </w:rPr>
+        <w:t>A) is highest among 3</w:t>
+      </w:r>
+    </w:p>
+    <w:p>
+      <w:pPr>
+        <w:pStyle w:val="NormalWeb"/>
+        <w:shd w:val="clear" w:color="auto" w:fill="FFFFFF"/>
+        <w:rPr>
+          <w:rFonts w:ascii="Calibri" w:hAnsi="Calibri" w:cs="Calibri"/>
+          <w:sz w:val="30"/>
+          <w:szCs w:val="30"/>
+        </w:rPr>
+      </w:pPr>
+      <w:r>
+        <w:rPr>
+          <w:rFonts w:ascii="Calibri" w:hAnsi="Calibri" w:cs="Calibri"/>
+          <w:sz w:val="30"/>
+          <w:szCs w:val="30"/>
+        </w:rPr>
+        <w:t xml:space="preserve">4. Assume you are using four Neural Networks as the base-learners for a Bagging Ensemble and that the training set (X) contains 10 samples labeled 1-10. If N is 5, create a subset of training samples for each the base-learners. Make sure at least one of the subsets demonstrates “with replacement”. </w:t>
+      </w:r>
+    </w:p>
+    <w:p>
+      <w:pPr>
+        <w:pStyle w:val="NormalWeb"/>
+        <w:shd w:val="clear" w:color="auto" w:fill="FFFFFF"/>
+        <w:rPr>
+          <w:rFonts w:asciiTheme="minorHAnsi" w:hAnsiTheme="minorHAnsi" w:cstheme="minorHAnsi"/>
+          <w:sz w:val="28"/>
+          <w:szCs w:val="28"/>
+        </w:rPr>
+      </w:pPr>
+      <w:r>
+        <w:rPr>
+          <w:rFonts w:asciiTheme="minorHAnsi" w:hAnsiTheme="minorHAnsi" w:cstheme="minorHAnsi"/>
+          <w:sz w:val="28"/>
+          <w:szCs w:val="28"/>
+        </w:rPr>
+        <w:t xml:space="preserve">Sample1: 1, </w:t>
+      </w:r>
+      <w:r>
         <w:rPr>
           <w:rFonts w:asciiTheme="minorHAnsi" w:hAnsiTheme="minorHAnsi" w:cstheme="minorHAnsi"/>
           <w:b/>
           <w:bCs/>
-          <w:sz w:val="36"/>
-          <w:szCs w:val="36"/>
-        </w:rPr>
-      </w:pPr>
+          <w:sz w:val="28"/>
+          <w:szCs w:val="28"/>
+        </w:rPr>
+        <w:t xml:space="preserve">2, 3, </w:t>
+      </w:r>
       <w:r>
         <w:rPr>
           <w:rFonts w:asciiTheme="minorHAnsi" w:hAnsiTheme="minorHAnsi" w:cstheme="minorHAnsi"/>
+          <w:sz w:val="28"/>
+          <w:szCs w:val="28"/>
+        </w:rPr>
+        <w:t>4, 5</w:t>
+      </w:r>
+    </w:p>
+    <w:p>
+      <w:pPr>
+        <w:rPr>
+          <w:sz w:val="28"/>
+          <w:szCs w:val="28"/>
+        </w:rPr>
+      </w:pPr>
+      <w:r>
+        <w:rPr>
+          <w:sz w:val="28"/>
+          <w:szCs w:val="28"/>
+        </w:rPr>
+        <w:t xml:space="preserve">Sample2: </w:t>
+      </w:r>
+      <w:r>
+        <w:rPr>
           <w:b/>
           <w:bCs/>
-          <w:sz w:val="36"/>
-          <w:szCs w:val="36"/>
-        </w:rPr>
-        <w:t>{</w:t>
-      </w:r>
-      <w:r>
-        <w:rPr>
-          <w:rFonts w:ascii="Calibri" w:hAnsi="Calibri" w:cs="Calibri"/>
-          <w:b/>
-          <w:bCs/>
-          <w:sz w:val="36"/>
-          <w:szCs w:val="36"/>
-        </w:rPr>
-        <w:t>z</w:t>
-      </w:r>
-      <w:r>
-        <w:rPr>
-          <w:rFonts w:ascii="Calibri" w:hAnsi="Calibri" w:cs="Calibri"/>
-          <w:b/>
-          <w:bCs/>
-          <w:position w:val="-8"/>
-        </w:rPr>
-        <w:t>1</w:t>
-      </w:r>
-      <w:r>
-        <w:rPr>
-          <w:rFonts w:asciiTheme="minorHAnsi" w:hAnsiTheme="minorHAnsi" w:cstheme="minorHAnsi"/>
-          <w:b/>
-          <w:bCs/>
-          <w:sz w:val="36"/>
-          <w:szCs w:val="36"/>
-        </w:rPr>
-        <w:t xml:space="preserve">, SL, SW, PL, PW, </w:t>
-      </w:r>
-      <w:r>
-        <w:rPr>
-          <w:rFonts w:ascii="Calibri" w:hAnsi="Calibri" w:cs="Calibri"/>
-          <w:b/>
-          <w:bCs/>
-          <w:sz w:val="36"/>
-          <w:szCs w:val="36"/>
-        </w:rPr>
-        <w:t>z</w:t>
-      </w:r>
-      <w:r>
-        <w:rPr>
-          <w:rFonts w:ascii="Calibri" w:hAnsi="Calibri" w:cs="Calibri"/>
-          <w:b/>
-          <w:bCs/>
-          <w:position w:val="-8"/>
-        </w:rPr>
-        <w:t>2</w:t>
-      </w:r>
-      <w:r>
-        <w:rPr>
-          <w:rFonts w:ascii="Calibri" w:hAnsi="Calibri" w:cs="Calibri"/>
-          <w:b/>
-          <w:bCs/>
-          <w:sz w:val="36"/>
-          <w:szCs w:val="36"/>
-        </w:rPr>
-        <w:t>, z</w:t>
-      </w:r>
-      <w:r>
-        <w:rPr>
-          <w:rFonts w:ascii="Calibri" w:hAnsi="Calibri" w:cs="Calibri"/>
-          <w:b/>
-          <w:bCs/>
-          <w:position w:val="-8"/>
-        </w:rPr>
-        <w:t>3</w:t>
-      </w:r>
-      <w:r>
-        <w:rPr>
-          <w:rFonts w:ascii="Calibri" w:hAnsi="Calibri" w:cs="Calibri"/>
-          <w:b/>
-          <w:bCs/>
-          <w:sz w:val="36"/>
-          <w:szCs w:val="36"/>
-        </w:rPr>
-        <w:t>, z</w:t>
-      </w:r>
-      <w:r>
-        <w:rPr>
-          <w:rFonts w:ascii="Calibri" w:hAnsi="Calibri" w:cs="Calibri"/>
-          <w:b/>
-          <w:bCs/>
-          <w:position w:val="-8"/>
-        </w:rPr>
-        <w:t>4</w:t>
-      </w:r>
-      <w:r>
-        <w:rPr>
-          <w:rFonts w:asciiTheme="minorHAnsi" w:hAnsiTheme="minorHAnsi" w:cstheme="minorHAnsi"/>
-          <w:b/>
-          <w:bCs/>
-          <w:sz w:val="36"/>
-          <w:szCs w:val="36"/>
-        </w:rPr>
-        <w:t>}</w:t>
+          <w:sz w:val="28"/>
+          <w:szCs w:val="28"/>
+        </w:rPr>
+        <w:t xml:space="preserve">2, 3, </w:t>
+      </w:r>
+      <w:r>
+        <w:rPr>
+          <w:sz w:val="28"/>
+          <w:szCs w:val="28"/>
+        </w:rPr>
+        <w:t xml:space="preserve">4, </w:t>
+      </w:r>
+      <w:r>
+        <w:rPr>
+          <w:color w:val="FF0000"/>
+          <w:sz w:val="28"/>
+          <w:szCs w:val="28"/>
+        </w:rPr>
+        <w:t>6</w:t>
+      </w:r>
+      <w:r>
+        <w:rPr>
+          <w:sz w:val="28"/>
+          <w:szCs w:val="28"/>
+        </w:rPr>
+        <w:t xml:space="preserve">, </w:t>
+      </w:r>
+      <w:r>
+        <w:rPr>
+          <w:color w:val="FF0000"/>
+          <w:sz w:val="28"/>
+          <w:szCs w:val="28"/>
+        </w:rPr>
+        <w:t>9</w:t>
       </w:r>
     </w:p>
     <w:p>
       <w:pPr>
         <w:pStyle w:val="NormalWeb"/>
-        <w:numPr>
-          <w:ilvl w:val="1"/>
-          <w:numId w:val="18"/>
-        </w:numPr>
-      </w:pPr>
-      <w:r>
-        <w:rPr>
-          <w:rFonts w:ascii="Calibri" w:hAnsi="Calibri" w:cs="Calibri"/>
-          <w:sz w:val="36"/>
-          <w:szCs w:val="36"/>
-        </w:rPr>
-        <w:t xml:space="preserve">What is D </w:t>
-      </w:r>
-      <w:r>
-        <w:rPr>
-          <w:rFonts w:ascii="Arial" w:hAnsi="Arial" w:cs="Arial"/>
-          <w:sz w:val="36"/>
-          <w:szCs w:val="36"/>
-        </w:rPr>
-        <w:t xml:space="preserve">∩ </w:t>
-      </w:r>
-      <w:r>
-        <w:rPr>
-          <w:rFonts w:ascii="Calibri" w:hAnsi="Calibri" w:cs="Calibri"/>
-          <w:sz w:val="36"/>
-          <w:szCs w:val="36"/>
-        </w:rPr>
-        <w:t xml:space="preserve">E? </w:t>
+        <w:shd w:val="clear" w:color="auto" w:fill="FFFFFF"/>
+        <w:rPr>
+          <w:rFonts w:asciiTheme="minorHAnsi" w:hAnsiTheme="minorHAnsi" w:cstheme="minorHAnsi"/>
+          <w:sz w:val="28"/>
+          <w:szCs w:val="28"/>
+        </w:rPr>
+      </w:pPr>
+      <w:r>
+        <w:rPr>
+          <w:rFonts w:asciiTheme="minorHAnsi" w:hAnsiTheme="minorHAnsi" w:cstheme="minorHAnsi"/>
+          <w:sz w:val="28"/>
+          <w:szCs w:val="28"/>
+        </w:rPr>
+        <w:t xml:space="preserve">Sample3: 1, </w:t>
+      </w:r>
+      <w:r>
+        <w:rPr>
+          <w:rFonts w:asciiTheme="minorHAnsi" w:hAnsiTheme="minorHAnsi" w:cstheme="minorHAnsi"/>
+          <w:color w:val="FF0000"/>
+          <w:sz w:val="28"/>
+          <w:szCs w:val="28"/>
+        </w:rPr>
+        <w:t>6</w:t>
+      </w:r>
+      <w:r>
+        <w:rPr>
+          <w:rFonts w:asciiTheme="minorHAnsi" w:hAnsiTheme="minorHAnsi" w:cstheme="minorHAnsi"/>
+          <w:sz w:val="28"/>
+          <w:szCs w:val="28"/>
+        </w:rPr>
+        <w:t xml:space="preserve">, </w:t>
+      </w:r>
+      <w:r>
+        <w:rPr>
+          <w:rFonts w:asciiTheme="minorHAnsi" w:hAnsiTheme="minorHAnsi" w:cstheme="minorHAnsi"/>
+          <w:color w:val="ED7D31" w:themeColor="accent2"/>
+          <w:sz w:val="28"/>
+          <w:szCs w:val="28"/>
+        </w:rPr>
+        <w:t>7</w:t>
+      </w:r>
+      <w:r>
+        <w:rPr>
+          <w:rFonts w:asciiTheme="minorHAnsi" w:hAnsiTheme="minorHAnsi" w:cstheme="minorHAnsi"/>
+          <w:sz w:val="28"/>
+          <w:szCs w:val="28"/>
+        </w:rPr>
+        <w:t xml:space="preserve">, </w:t>
+      </w:r>
+      <w:r>
+        <w:rPr>
+          <w:rFonts w:asciiTheme="minorHAnsi" w:hAnsiTheme="minorHAnsi" w:cstheme="minorHAnsi"/>
+          <w:color w:val="ED7D31" w:themeColor="accent2"/>
+          <w:sz w:val="28"/>
+          <w:szCs w:val="28"/>
+        </w:rPr>
+        <w:t>8</w:t>
+      </w:r>
+      <w:r>
+        <w:rPr>
+          <w:rFonts w:asciiTheme="minorHAnsi" w:hAnsiTheme="minorHAnsi" w:cstheme="minorHAnsi"/>
+          <w:sz w:val="28"/>
+          <w:szCs w:val="28"/>
+        </w:rPr>
+        <w:t xml:space="preserve">, </w:t>
+      </w:r>
+      <w:r>
+        <w:rPr>
+          <w:rFonts w:asciiTheme="minorHAnsi" w:hAnsiTheme="minorHAnsi" w:cstheme="minorHAnsi"/>
+          <w:color w:val="FF0000"/>
+          <w:sz w:val="28"/>
+          <w:szCs w:val="28"/>
+        </w:rPr>
+        <w:t>9</w:t>
       </w:r>
     </w:p>
     <w:p>
       <w:pPr>
-        <w:pStyle w:val="NormalWeb"/>
-        <w:ind w:left="1440"/>
-        <w:rPr>
-          <w:b/>
-          <w:bCs/>
-        </w:rPr>
-      </w:pPr>
-      <w:r>
-        <w:rPr>
-          <w:rFonts w:ascii="Calibri" w:hAnsi="Calibri" w:cs="Calibri"/>
-          <w:b/>
-          <w:bCs/>
-          <w:sz w:val="36"/>
-          <w:szCs w:val="36"/>
-        </w:rPr>
-        <w:t>{</w:t>
-      </w:r>
-      <w:r>
-        <w:rPr>
-          <w:rFonts w:ascii="Calibri" w:hAnsi="Calibri" w:cs="Calibri"/>
-          <w:b/>
-          <w:bCs/>
-          <w:sz w:val="36"/>
-          <w:szCs w:val="36"/>
-        </w:rPr>
-        <w:t>z</w:t>
-      </w:r>
-      <w:r>
-        <w:rPr>
-          <w:rFonts w:ascii="Calibri" w:hAnsi="Calibri" w:cs="Calibri"/>
-          <w:b/>
-          <w:bCs/>
-          <w:position w:val="-8"/>
-        </w:rPr>
-        <w:t>1</w:t>
-      </w:r>
-      <w:r>
-        <w:rPr>
-          <w:rFonts w:ascii="Calibri" w:hAnsi="Calibri" w:cs="Calibri"/>
-          <w:b/>
-          <w:bCs/>
-          <w:sz w:val="36"/>
-          <w:szCs w:val="36"/>
-        </w:rPr>
-        <w:t>, z</w:t>
-      </w:r>
-      <w:r>
-        <w:rPr>
-          <w:rFonts w:ascii="Calibri" w:hAnsi="Calibri" w:cs="Calibri"/>
-          <w:b/>
-          <w:bCs/>
-          <w:position w:val="-8"/>
-        </w:rPr>
-        <w:t>2</w:t>
-      </w:r>
-      <w:r>
-        <w:rPr>
-          <w:rFonts w:ascii="Calibri" w:hAnsi="Calibri" w:cs="Calibri"/>
-          <w:b/>
-          <w:bCs/>
-          <w:sz w:val="36"/>
-          <w:szCs w:val="36"/>
-        </w:rPr>
-        <w:t>, z</w:t>
-      </w:r>
-      <w:r>
-        <w:rPr>
-          <w:rFonts w:ascii="Calibri" w:hAnsi="Calibri" w:cs="Calibri"/>
-          <w:b/>
-          <w:bCs/>
-          <w:position w:val="-8"/>
-        </w:rPr>
-        <w:t>3</w:t>
-      </w:r>
-      <w:r>
-        <w:rPr>
-          <w:rFonts w:ascii="Calibri" w:hAnsi="Calibri" w:cs="Calibri"/>
-          <w:b/>
-          <w:bCs/>
-          <w:sz w:val="36"/>
-          <w:szCs w:val="36"/>
-        </w:rPr>
-        <w:t>, z</w:t>
-      </w:r>
-      <w:r>
-        <w:rPr>
-          <w:rFonts w:ascii="Calibri" w:hAnsi="Calibri" w:cs="Calibri"/>
-          <w:b/>
-          <w:bCs/>
-          <w:position w:val="-8"/>
-        </w:rPr>
-        <w:t>4</w:t>
-      </w:r>
-      <w:r>
-        <w:rPr>
-          <w:rFonts w:ascii="Calibri" w:hAnsi="Calibri" w:cs="Calibri"/>
-          <w:b/>
-          <w:bCs/>
-          <w:sz w:val="36"/>
-          <w:szCs w:val="36"/>
-        </w:rPr>
-        <w:t>}</w:t>
+        <w:rPr>
+          <w:sz w:val="28"/>
+          <w:szCs w:val="28"/>
+        </w:rPr>
+      </w:pPr>
+      <w:r>
+        <w:rPr>
+          <w:sz w:val="28"/>
+          <w:szCs w:val="28"/>
+        </w:rPr>
+        <w:t xml:space="preserve">Samlpe4: 2, 3, 5, </w:t>
+      </w:r>
+      <w:r>
+        <w:rPr>
+          <w:color w:val="ED7D31" w:themeColor="accent2"/>
+          <w:sz w:val="28"/>
+          <w:szCs w:val="28"/>
+        </w:rPr>
+        <w:t>7</w:t>
+      </w:r>
+      <w:r>
+        <w:rPr>
+          <w:sz w:val="28"/>
+          <w:szCs w:val="28"/>
+        </w:rPr>
+        <w:t xml:space="preserve">, </w:t>
+      </w:r>
+      <w:r>
+        <w:rPr>
+          <w:color w:val="ED7D31" w:themeColor="accent2"/>
+          <w:sz w:val="28"/>
+          <w:szCs w:val="28"/>
+        </w:rPr>
+        <w:t>8</w:t>
       </w:r>
     </w:p>
     <w:p>
       <w:pPr>
         <w:pStyle w:val="NormalWeb"/>
-        <w:numPr>
-          <w:ilvl w:val="1"/>
-          <w:numId w:val="18"/>
-        </w:numPr>
-      </w:pPr>
-      <w:r>
-        <w:rPr>
-          <w:rFonts w:ascii="Calibri" w:hAnsi="Calibri" w:cs="Calibri"/>
-          <w:sz w:val="36"/>
-          <w:szCs w:val="36"/>
-        </w:rPr>
-        <w:t>Create a mutation of C by adding another feature</w:t>
-      </w:r>
-      <w:r>
-        <w:rPr>
-          <w:rFonts w:ascii="Calibri" w:hAnsi="Calibri" w:cs="Calibri"/>
-          <w:sz w:val="36"/>
-          <w:szCs w:val="36"/>
-        </w:rPr>
-        <w:t>.</w:t>
-      </w:r>
+        <w:shd w:val="clear" w:color="auto" w:fill="FFFFFF"/>
+        <w:rPr>
+          <w:rFonts w:ascii="Calibri" w:hAnsi="Calibri" w:cs="Calibri"/>
+          <w:sz w:val="30"/>
+          <w:szCs w:val="30"/>
+        </w:rPr>
+      </w:pPr>
     </w:p>
     <w:p>
       <w:pPr>
         <w:pStyle w:val="NormalWeb"/>
-        <w:ind w:left="1440"/>
-        <w:rPr>
-          <w:b/>
-          <w:bCs/>
-        </w:rPr>
-      </w:pPr>
-      <w:r>
-        <w:rPr>
-          <w:rFonts w:ascii="Calibri" w:hAnsi="Calibri" w:cs="Calibri"/>
-          <w:b/>
-          <w:bCs/>
-          <w:sz w:val="36"/>
-          <w:szCs w:val="36"/>
-        </w:rPr>
-        <w:t>C = {z</w:t>
-      </w:r>
-      <w:r>
-        <w:rPr>
-          <w:rFonts w:ascii="Calibri" w:hAnsi="Calibri" w:cs="Calibri"/>
-          <w:b/>
-          <w:bCs/>
-          <w:position w:val="-8"/>
-        </w:rPr>
-        <w:t>1</w:t>
-      </w:r>
-      <w:r>
-        <w:rPr>
-          <w:rFonts w:ascii="Calibri" w:hAnsi="Calibri" w:cs="Calibri"/>
-          <w:b/>
-          <w:bCs/>
-          <w:sz w:val="36"/>
-          <w:szCs w:val="36"/>
-        </w:rPr>
-        <w:t>, z</w:t>
-      </w:r>
-      <w:r>
-        <w:rPr>
-          <w:rFonts w:ascii="Calibri" w:hAnsi="Calibri" w:cs="Calibri"/>
-          <w:b/>
-          <w:bCs/>
-          <w:position w:val="-8"/>
-        </w:rPr>
-        <w:t>2</w:t>
-      </w:r>
-      <w:r>
-        <w:rPr>
-          <w:rFonts w:ascii="Calibri" w:hAnsi="Calibri" w:cs="Calibri"/>
-          <w:b/>
-          <w:bCs/>
-          <w:sz w:val="36"/>
-          <w:szCs w:val="36"/>
-        </w:rPr>
-        <w:t>, z</w:t>
-      </w:r>
-      <w:r>
-        <w:rPr>
-          <w:rFonts w:ascii="Calibri" w:hAnsi="Calibri" w:cs="Calibri"/>
-          <w:b/>
-          <w:bCs/>
-          <w:position w:val="-8"/>
-        </w:rPr>
-        <w:t>3</w:t>
-      </w:r>
-      <w:r>
-        <w:rPr>
-          <w:rFonts w:ascii="Calibri" w:hAnsi="Calibri" w:cs="Calibri"/>
-          <w:b/>
-          <w:bCs/>
-          <w:sz w:val="36"/>
-          <w:szCs w:val="36"/>
-        </w:rPr>
-        <w:t>, SW, PL}</w:t>
-      </w:r>
-      <w:r>
-        <w:rPr>
-          <w:rFonts w:ascii="Calibri" w:hAnsi="Calibri" w:cs="Calibri"/>
-          <w:b/>
-          <w:bCs/>
-          <w:sz w:val="36"/>
-          <w:szCs w:val="36"/>
-        </w:rPr>
-        <w:t xml:space="preserve">, s = </w:t>
-      </w:r>
-      <w:r>
-        <w:rPr>
-          <w:rFonts w:ascii="Calibri" w:hAnsi="Calibri" w:cs="Calibri"/>
-          <w:b/>
-          <w:bCs/>
-          <w:sz w:val="36"/>
-          <w:szCs w:val="36"/>
-        </w:rPr>
-        <w:t>z</w:t>
-      </w:r>
-      <w:r>
-        <w:rPr>
-          <w:rFonts w:ascii="Calibri" w:hAnsi="Calibri" w:cs="Calibri"/>
-          <w:b/>
-          <w:bCs/>
-          <w:position w:val="-8"/>
-        </w:rPr>
-        <w:t>4</w:t>
-      </w:r>
-      <w:r>
-        <w:rPr>
-          <w:rFonts w:ascii="Calibri" w:hAnsi="Calibri" w:cs="Calibri"/>
-          <w:b/>
-          <w:bCs/>
-          <w:sz w:val="36"/>
-          <w:szCs w:val="36"/>
-        </w:rPr>
-        <w:t>, C’ = C, s = {</w:t>
-      </w:r>
-      <w:r>
-        <w:rPr>
-          <w:rFonts w:ascii="Calibri" w:hAnsi="Calibri" w:cs="Calibri"/>
-          <w:b/>
-          <w:bCs/>
-          <w:sz w:val="36"/>
-          <w:szCs w:val="36"/>
-        </w:rPr>
-        <w:t>z</w:t>
-      </w:r>
-      <w:r>
-        <w:rPr>
-          <w:rFonts w:ascii="Calibri" w:hAnsi="Calibri" w:cs="Calibri"/>
-          <w:b/>
-          <w:bCs/>
-          <w:position w:val="-8"/>
-        </w:rPr>
-        <w:t>1</w:t>
-      </w:r>
-      <w:r>
-        <w:rPr>
-          <w:rFonts w:ascii="Calibri" w:hAnsi="Calibri" w:cs="Calibri"/>
-          <w:b/>
-          <w:bCs/>
-          <w:sz w:val="36"/>
-          <w:szCs w:val="36"/>
-        </w:rPr>
-        <w:t>, z</w:t>
-      </w:r>
-      <w:r>
-        <w:rPr>
-          <w:rFonts w:ascii="Calibri" w:hAnsi="Calibri" w:cs="Calibri"/>
-          <w:b/>
-          <w:bCs/>
-          <w:position w:val="-8"/>
-        </w:rPr>
-        <w:t>2</w:t>
-      </w:r>
-      <w:r>
-        <w:rPr>
-          <w:rFonts w:ascii="Calibri" w:hAnsi="Calibri" w:cs="Calibri"/>
-          <w:b/>
-          <w:bCs/>
-          <w:sz w:val="36"/>
-          <w:szCs w:val="36"/>
-        </w:rPr>
-        <w:t>, z</w:t>
-      </w:r>
-      <w:r>
-        <w:rPr>
-          <w:rFonts w:ascii="Calibri" w:hAnsi="Calibri" w:cs="Calibri"/>
-          <w:b/>
-          <w:bCs/>
-          <w:position w:val="-8"/>
-        </w:rPr>
-        <w:t>3</w:t>
-      </w:r>
-      <w:r>
-        <w:rPr>
-          <w:rFonts w:ascii="Calibri" w:hAnsi="Calibri" w:cs="Calibri"/>
-          <w:b/>
-          <w:bCs/>
-          <w:sz w:val="36"/>
-          <w:szCs w:val="36"/>
-        </w:rPr>
-        <w:t>, z</w:t>
-      </w:r>
-      <w:r>
-        <w:rPr>
-          <w:rFonts w:ascii="Calibri" w:hAnsi="Calibri" w:cs="Calibri"/>
-          <w:b/>
-          <w:bCs/>
-          <w:position w:val="-8"/>
-        </w:rPr>
-        <w:t>4</w:t>
-      </w:r>
-      <w:r>
-        <w:rPr>
-          <w:rFonts w:ascii="Calibri" w:hAnsi="Calibri" w:cs="Calibri"/>
-          <w:b/>
-          <w:bCs/>
-          <w:position w:val="-8"/>
-        </w:rPr>
-        <w:t xml:space="preserve">, </w:t>
-      </w:r>
-      <w:r>
-        <w:rPr>
-          <w:rFonts w:ascii="Calibri" w:hAnsi="Calibri" w:cs="Calibri"/>
-          <w:b/>
-          <w:bCs/>
-          <w:sz w:val="36"/>
-          <w:szCs w:val="36"/>
-        </w:rPr>
-        <w:t>SW, PL</w:t>
-      </w:r>
-      <w:r>
-        <w:rPr>
-          <w:rFonts w:ascii="Calibri" w:hAnsi="Calibri" w:cs="Calibri"/>
-          <w:b/>
-          <w:bCs/>
-          <w:sz w:val="36"/>
-          <w:szCs w:val="36"/>
-        </w:rPr>
-        <w:t>}</w:t>
-      </w:r>
+        <w:shd w:val="clear" w:color="auto" w:fill="FFFFFF"/>
+        <w:rPr>
+          <w:rFonts w:ascii="Calibri" w:hAnsi="Calibri" w:cs="Calibri"/>
+          <w:sz w:val="30"/>
+          <w:szCs w:val="30"/>
+        </w:rPr>
+      </w:pPr>
     </w:p>
     <w:p>
       <w:pPr>
         <w:pStyle w:val="NormalWeb"/>
-        <w:numPr>
-          <w:ilvl w:val="1"/>
-          <w:numId w:val="18"/>
-        </w:numPr>
-      </w:pPr>
-      <w:r>
-        <w:rPr>
-          <w:rFonts w:ascii="Calibri" w:hAnsi="Calibri" w:cs="Calibri"/>
-          <w:sz w:val="36"/>
-          <w:szCs w:val="36"/>
-        </w:rPr>
-        <w:t>Create a mutation of C by deleting one feature.</w:t>
+        <w:shd w:val="clear" w:color="auto" w:fill="FFFFFF"/>
+        <w:rPr>
+          <w:rFonts w:ascii="Calibri" w:hAnsi="Calibri" w:cs="Calibri"/>
+          <w:sz w:val="30"/>
+          <w:szCs w:val="30"/>
+        </w:rPr>
+      </w:pPr>
+      <w:r>
+        <w:rPr>
+          <w:rFonts w:ascii="Calibri" w:hAnsi="Calibri" w:cs="Calibri"/>
+          <w:sz w:val="30"/>
+          <w:szCs w:val="30"/>
+        </w:rPr>
+        <w:lastRenderedPageBreak/>
+        <w:t xml:space="preserve">5. Using the original Boosting algorithm, assume: </w:t>
       </w:r>
     </w:p>
     <w:p>
       <w:pPr>
         <w:pStyle w:val="NormalWeb"/>
-        <w:ind w:left="1440"/>
-        <w:rPr>
-          <w:b/>
-          <w:bCs/>
-        </w:rPr>
-      </w:pPr>
-      <w:r>
-        <w:rPr>
-          <w:rFonts w:ascii="Calibri" w:hAnsi="Calibri" w:cs="Calibri"/>
-          <w:b/>
-          <w:bCs/>
-          <w:sz w:val="36"/>
-          <w:szCs w:val="36"/>
-        </w:rPr>
-        <w:t>C = {z</w:t>
-      </w:r>
-      <w:r>
-        <w:rPr>
-          <w:rFonts w:ascii="Calibri" w:hAnsi="Calibri" w:cs="Calibri"/>
-          <w:b/>
-          <w:bCs/>
-          <w:position w:val="-8"/>
-        </w:rPr>
-        <w:t>1</w:t>
-      </w:r>
-      <w:r>
-        <w:rPr>
-          <w:rFonts w:ascii="Calibri" w:hAnsi="Calibri" w:cs="Calibri"/>
-          <w:b/>
-          <w:bCs/>
-          <w:sz w:val="36"/>
-          <w:szCs w:val="36"/>
-        </w:rPr>
-        <w:t>, z</w:t>
-      </w:r>
-      <w:r>
-        <w:rPr>
-          <w:rFonts w:ascii="Calibri" w:hAnsi="Calibri" w:cs="Calibri"/>
-          <w:b/>
-          <w:bCs/>
-          <w:position w:val="-8"/>
-        </w:rPr>
-        <w:t>2</w:t>
-      </w:r>
-      <w:r>
-        <w:rPr>
-          <w:rFonts w:ascii="Calibri" w:hAnsi="Calibri" w:cs="Calibri"/>
-          <w:b/>
-          <w:bCs/>
-          <w:sz w:val="36"/>
-          <w:szCs w:val="36"/>
-        </w:rPr>
-        <w:t>, z</w:t>
-      </w:r>
-      <w:r>
-        <w:rPr>
-          <w:rFonts w:ascii="Calibri" w:hAnsi="Calibri" w:cs="Calibri"/>
-          <w:b/>
-          <w:bCs/>
-          <w:position w:val="-8"/>
-        </w:rPr>
-        <w:t>3</w:t>
-      </w:r>
-      <w:r>
-        <w:rPr>
-          <w:rFonts w:ascii="Calibri" w:hAnsi="Calibri" w:cs="Calibri"/>
-          <w:b/>
-          <w:bCs/>
-          <w:sz w:val="36"/>
-          <w:szCs w:val="36"/>
-        </w:rPr>
-        <w:t>, SW, PL},</w:t>
-      </w:r>
-      <w:r>
-        <w:rPr>
-          <w:rFonts w:ascii="Calibri" w:hAnsi="Calibri" w:cs="Calibri"/>
-          <w:b/>
-          <w:bCs/>
-          <w:sz w:val="36"/>
-          <w:szCs w:val="36"/>
-        </w:rPr>
-        <w:t xml:space="preserve"> C’ = C – {PL} = </w:t>
-      </w:r>
-      <w:r>
-        <w:rPr>
-          <w:rFonts w:ascii="Calibri" w:hAnsi="Calibri" w:cs="Calibri"/>
-          <w:b/>
-          <w:bCs/>
-          <w:sz w:val="36"/>
-          <w:szCs w:val="36"/>
-        </w:rPr>
-        <w:t>{z</w:t>
-      </w:r>
-      <w:r>
-        <w:rPr>
-          <w:rFonts w:ascii="Calibri" w:hAnsi="Calibri" w:cs="Calibri"/>
-          <w:b/>
-          <w:bCs/>
-          <w:position w:val="-8"/>
-        </w:rPr>
-        <w:t>1</w:t>
-      </w:r>
-      <w:r>
-        <w:rPr>
-          <w:rFonts w:ascii="Calibri" w:hAnsi="Calibri" w:cs="Calibri"/>
-          <w:b/>
-          <w:bCs/>
-          <w:sz w:val="36"/>
-          <w:szCs w:val="36"/>
-        </w:rPr>
-        <w:t>, z</w:t>
-      </w:r>
-      <w:r>
-        <w:rPr>
-          <w:rFonts w:ascii="Calibri" w:hAnsi="Calibri" w:cs="Calibri"/>
-          <w:b/>
-          <w:bCs/>
-          <w:position w:val="-8"/>
-        </w:rPr>
-        <w:t>2</w:t>
-      </w:r>
-      <w:r>
-        <w:rPr>
-          <w:rFonts w:ascii="Calibri" w:hAnsi="Calibri" w:cs="Calibri"/>
-          <w:b/>
-          <w:bCs/>
-          <w:sz w:val="36"/>
-          <w:szCs w:val="36"/>
-        </w:rPr>
-        <w:t>, z</w:t>
-      </w:r>
-      <w:r>
-        <w:rPr>
-          <w:rFonts w:ascii="Calibri" w:hAnsi="Calibri" w:cs="Calibri"/>
-          <w:b/>
-          <w:bCs/>
-          <w:position w:val="-8"/>
-        </w:rPr>
-        <w:t>3</w:t>
-      </w:r>
-      <w:r>
-        <w:rPr>
-          <w:rFonts w:ascii="Calibri" w:hAnsi="Calibri" w:cs="Calibri"/>
-          <w:b/>
-          <w:bCs/>
-          <w:sz w:val="36"/>
-          <w:szCs w:val="36"/>
-        </w:rPr>
-        <w:t>, SW</w:t>
-      </w:r>
-      <w:r>
-        <w:rPr>
-          <w:rFonts w:ascii="Calibri" w:hAnsi="Calibri" w:cs="Calibri"/>
-          <w:b/>
-          <w:bCs/>
-          <w:sz w:val="36"/>
-          <w:szCs w:val="36"/>
-        </w:rPr>
-        <w:t>}</w:t>
+        <w:shd w:val="clear" w:color="auto" w:fill="FFFFFF"/>
+      </w:pPr>
+      <w:r>
+        <w:rPr>
+          <w:rFonts w:ascii="ArialMT" w:hAnsi="ArialMT"/>
+          <w:sz w:val="30"/>
+          <w:szCs w:val="30"/>
+        </w:rPr>
+        <w:t xml:space="preserve">• </w:t>
+      </w:r>
+      <w:r>
+        <w:rPr>
+          <w:rFonts w:ascii="Calibri" w:hAnsi="Calibri" w:cs="Calibri"/>
+          <w:sz w:val="30"/>
+          <w:szCs w:val="30"/>
+        </w:rPr>
+        <w:t>X1 = {a, b, c, d, e}</w:t>
+      </w:r>
+      <w:r>
+        <w:rPr>
+          <w:rFonts w:ascii="Calibri" w:hAnsi="Calibri" w:cs="Calibri"/>
+          <w:sz w:val="30"/>
+          <w:szCs w:val="30"/>
+        </w:rPr>
+        <w:br/>
+      </w:r>
+      <w:r>
+        <w:rPr>
+          <w:rFonts w:ascii="ArialMT" w:hAnsi="ArialMT"/>
+          <w:sz w:val="30"/>
+          <w:szCs w:val="30"/>
+        </w:rPr>
+        <w:t xml:space="preserve">• </w:t>
+      </w:r>
+      <w:r>
+        <w:rPr>
+          <w:rFonts w:ascii="Calibri" w:hAnsi="Calibri" w:cs="Calibri"/>
+          <w:sz w:val="30"/>
+          <w:szCs w:val="30"/>
+        </w:rPr>
+        <w:t xml:space="preserve">X2 = {f, g, h, </w:t>
+      </w:r>
+      <w:proofErr w:type="spellStart"/>
+      <w:r>
+        <w:rPr>
+          <w:rFonts w:ascii="Calibri" w:hAnsi="Calibri" w:cs="Calibri"/>
+          <w:sz w:val="30"/>
+          <w:szCs w:val="30"/>
+        </w:rPr>
+        <w:t>i</w:t>
+      </w:r>
+      <w:proofErr w:type="spellEnd"/>
+      <w:r>
+        <w:rPr>
+          <w:rFonts w:ascii="Calibri" w:hAnsi="Calibri" w:cs="Calibri"/>
+          <w:sz w:val="30"/>
+          <w:szCs w:val="30"/>
+        </w:rPr>
+        <w:t>, j}</w:t>
+      </w:r>
+      <w:r>
+        <w:rPr>
+          <w:rFonts w:ascii="Calibri" w:hAnsi="Calibri" w:cs="Calibri"/>
+          <w:sz w:val="30"/>
+          <w:szCs w:val="30"/>
+        </w:rPr>
+        <w:br/>
+      </w:r>
+      <w:r>
+        <w:rPr>
+          <w:rFonts w:ascii="ArialMT" w:hAnsi="ArialMT"/>
+          <w:sz w:val="30"/>
+          <w:szCs w:val="30"/>
+        </w:rPr>
+        <w:t xml:space="preserve">• </w:t>
+      </w:r>
+      <w:r>
+        <w:rPr>
+          <w:rFonts w:ascii="Calibri" w:hAnsi="Calibri" w:cs="Calibri"/>
+          <w:sz w:val="30"/>
+          <w:szCs w:val="30"/>
+        </w:rPr>
+        <w:t>X3</w:t>
+      </w:r>
+      <w:r>
+        <w:rPr>
+          <w:rFonts w:ascii="Calibri" w:hAnsi="Calibri" w:cs="Calibri"/>
+          <w:sz w:val="30"/>
+          <w:szCs w:val="30"/>
+        </w:rPr>
+        <w:t xml:space="preserve"> </w:t>
+      </w:r>
+      <w:r>
+        <w:rPr>
+          <w:rFonts w:ascii="Calibri" w:hAnsi="Calibri" w:cs="Calibri"/>
+          <w:sz w:val="30"/>
+          <w:szCs w:val="30"/>
+        </w:rPr>
+        <w:t>=</w:t>
+      </w:r>
+      <w:r>
+        <w:rPr>
+          <w:rFonts w:ascii="Calibri" w:hAnsi="Calibri" w:cs="Calibri"/>
+          <w:sz w:val="30"/>
+          <w:szCs w:val="30"/>
+        </w:rPr>
+        <w:t xml:space="preserve"> </w:t>
+      </w:r>
+      <w:r>
+        <w:rPr>
+          <w:rFonts w:ascii="Calibri" w:hAnsi="Calibri" w:cs="Calibri"/>
+          <w:sz w:val="30"/>
+          <w:szCs w:val="30"/>
+        </w:rPr>
+        <w:t>{k,</w:t>
+      </w:r>
+      <w:r>
+        <w:rPr>
+          <w:rFonts w:ascii="Calibri" w:hAnsi="Calibri" w:cs="Calibri"/>
+          <w:sz w:val="30"/>
+          <w:szCs w:val="30"/>
+        </w:rPr>
+        <w:t xml:space="preserve"> </w:t>
+      </w:r>
+      <w:r>
+        <w:rPr>
+          <w:rFonts w:ascii="Calibri" w:hAnsi="Calibri" w:cs="Calibri"/>
+          <w:sz w:val="30"/>
+          <w:szCs w:val="30"/>
+        </w:rPr>
+        <w:t>l,</w:t>
+      </w:r>
+      <w:r>
+        <w:rPr>
+          <w:rFonts w:ascii="Calibri" w:hAnsi="Calibri" w:cs="Calibri"/>
+          <w:sz w:val="30"/>
+          <w:szCs w:val="30"/>
+        </w:rPr>
+        <w:t xml:space="preserve"> </w:t>
+      </w:r>
+      <w:r>
+        <w:rPr>
+          <w:rFonts w:ascii="Calibri" w:hAnsi="Calibri" w:cs="Calibri"/>
+          <w:sz w:val="30"/>
+          <w:szCs w:val="30"/>
+        </w:rPr>
+        <w:t>m,</w:t>
+      </w:r>
+      <w:r>
+        <w:rPr>
+          <w:rFonts w:ascii="Calibri" w:hAnsi="Calibri" w:cs="Calibri"/>
+          <w:sz w:val="30"/>
+          <w:szCs w:val="30"/>
+        </w:rPr>
+        <w:t xml:space="preserve"> </w:t>
+      </w:r>
+      <w:r>
+        <w:rPr>
+          <w:rFonts w:ascii="Calibri" w:hAnsi="Calibri" w:cs="Calibri"/>
+          <w:sz w:val="30"/>
+          <w:szCs w:val="30"/>
+        </w:rPr>
+        <w:t>n,</w:t>
+      </w:r>
+      <w:r>
+        <w:rPr>
+          <w:rFonts w:ascii="Calibri" w:hAnsi="Calibri" w:cs="Calibri"/>
+          <w:sz w:val="30"/>
+          <w:szCs w:val="30"/>
+        </w:rPr>
+        <w:t xml:space="preserve"> </w:t>
+      </w:r>
+      <w:r>
+        <w:rPr>
+          <w:rFonts w:ascii="Calibri" w:hAnsi="Calibri" w:cs="Calibri"/>
+          <w:sz w:val="30"/>
+          <w:szCs w:val="30"/>
+        </w:rPr>
+        <w:t xml:space="preserve">o} </w:t>
       </w:r>
     </w:p>
     <w:p>
       <w:pPr>
         <w:pStyle w:val="NormalWeb"/>
-        <w:numPr>
-          <w:ilvl w:val="1"/>
-          <w:numId w:val="18"/>
-        </w:numPr>
-      </w:pPr>
-      <w:r>
-        <w:rPr>
-          <w:rFonts w:ascii="Calibri" w:hAnsi="Calibri" w:cs="Calibri"/>
-          <w:sz w:val="36"/>
-          <w:szCs w:val="36"/>
-        </w:rPr>
-        <w:lastRenderedPageBreak/>
-        <w:t xml:space="preserve">Create a mutation of C by replacing one feature with another. </w:t>
+        <w:shd w:val="clear" w:color="auto" w:fill="FFFFFF"/>
+      </w:pPr>
+      <w:r>
+        <w:rPr>
+          <w:rFonts w:ascii="ArialMT" w:hAnsi="ArialMT"/>
+          <w:sz w:val="30"/>
+          <w:szCs w:val="30"/>
+        </w:rPr>
+        <w:t xml:space="preserve">• </w:t>
+      </w:r>
+      <w:r>
+        <w:rPr>
+          <w:rFonts w:ascii="Calibri" w:hAnsi="Calibri" w:cs="Calibri"/>
+          <w:sz w:val="30"/>
+          <w:szCs w:val="30"/>
+        </w:rPr>
+        <w:t>In</w:t>
+      </w:r>
+      <w:r>
+        <w:rPr>
+          <w:rFonts w:ascii="Calibri" w:hAnsi="Calibri" w:cs="Calibri"/>
+          <w:sz w:val="30"/>
+          <w:szCs w:val="30"/>
+        </w:rPr>
+        <w:t xml:space="preserve"> </w:t>
+      </w:r>
+      <w:r>
+        <w:rPr>
+          <w:rFonts w:ascii="Calibri" w:hAnsi="Calibri" w:cs="Calibri"/>
+          <w:sz w:val="30"/>
+          <w:szCs w:val="30"/>
+        </w:rPr>
+        <w:t>Iteration1,</w:t>
+      </w:r>
+      <w:r>
+        <w:rPr>
+          <w:rFonts w:ascii="Calibri" w:hAnsi="Calibri" w:cs="Calibri"/>
+          <w:sz w:val="30"/>
+          <w:szCs w:val="30"/>
+        </w:rPr>
+        <w:t xml:space="preserve"> </w:t>
+      </w:r>
+      <w:r>
+        <w:rPr>
+          <w:rFonts w:ascii="Calibri" w:hAnsi="Calibri" w:cs="Calibri"/>
+          <w:sz w:val="30"/>
+          <w:szCs w:val="30"/>
+        </w:rPr>
+        <w:t>that</w:t>
+      </w:r>
+      <w:r>
+        <w:rPr>
+          <w:rFonts w:ascii="Calibri" w:hAnsi="Calibri" w:cs="Calibri"/>
+          <w:sz w:val="30"/>
+          <w:szCs w:val="30"/>
+        </w:rPr>
+        <w:t xml:space="preserve"> </w:t>
+      </w:r>
+      <w:r>
+        <w:rPr>
+          <w:rFonts w:ascii="Calibri" w:hAnsi="Calibri" w:cs="Calibri"/>
+          <w:sz w:val="30"/>
+          <w:szCs w:val="30"/>
+        </w:rPr>
+        <w:t>d1</w:t>
+      </w:r>
+      <w:r>
+        <w:rPr>
+          <w:rFonts w:ascii="Calibri" w:hAnsi="Calibri" w:cs="Calibri"/>
+          <w:sz w:val="30"/>
+          <w:szCs w:val="30"/>
+        </w:rPr>
+        <w:t xml:space="preserve"> </w:t>
+      </w:r>
+      <w:proofErr w:type="gramStart"/>
+      <w:r>
+        <w:rPr>
+          <w:rFonts w:ascii="Calibri" w:hAnsi="Calibri" w:cs="Calibri"/>
+          <w:sz w:val="30"/>
+          <w:szCs w:val="30"/>
+        </w:rPr>
+        <w:t>misclassified{</w:t>
+      </w:r>
+      <w:proofErr w:type="spellStart"/>
+      <w:proofErr w:type="gramEnd"/>
+      <w:r>
+        <w:rPr>
+          <w:rFonts w:ascii="Calibri" w:hAnsi="Calibri" w:cs="Calibri"/>
+          <w:sz w:val="30"/>
+          <w:szCs w:val="30"/>
+        </w:rPr>
+        <w:t>i</w:t>
+      </w:r>
+      <w:proofErr w:type="spellEnd"/>
+      <w:r>
+        <w:rPr>
+          <w:rFonts w:ascii="Calibri" w:hAnsi="Calibri" w:cs="Calibri"/>
+          <w:sz w:val="30"/>
+          <w:szCs w:val="30"/>
+        </w:rPr>
+        <w:t>,</w:t>
+      </w:r>
+      <w:r>
+        <w:rPr>
+          <w:rFonts w:ascii="Calibri" w:hAnsi="Calibri" w:cs="Calibri"/>
+          <w:sz w:val="30"/>
+          <w:szCs w:val="30"/>
+        </w:rPr>
+        <w:t xml:space="preserve"> </w:t>
+      </w:r>
+      <w:r>
+        <w:rPr>
+          <w:rFonts w:ascii="Calibri" w:hAnsi="Calibri" w:cs="Calibri"/>
+          <w:sz w:val="30"/>
+          <w:szCs w:val="30"/>
+        </w:rPr>
+        <w:t>j}</w:t>
+      </w:r>
+      <w:r>
+        <w:rPr>
+          <w:rFonts w:ascii="Calibri" w:hAnsi="Calibri" w:cs="Calibri"/>
+          <w:sz w:val="30"/>
+          <w:szCs w:val="30"/>
+        </w:rPr>
+        <w:t xml:space="preserve"> </w:t>
+      </w:r>
+      <w:r>
+        <w:rPr>
+          <w:rFonts w:ascii="Calibri" w:hAnsi="Calibri" w:cs="Calibri"/>
+          <w:sz w:val="30"/>
+          <w:szCs w:val="30"/>
+        </w:rPr>
+        <w:t xml:space="preserve">of X2 </w:t>
       </w:r>
     </w:p>
     <w:p>
       <w:pPr>
         <w:pStyle w:val="NormalWeb"/>
-        <w:ind w:left="1440"/>
-        <w:rPr>
-          <w:b/>
-          <w:bCs/>
-        </w:rPr>
-      </w:pPr>
-      <w:r>
-        <w:rPr>
-          <w:rFonts w:ascii="Calibri" w:hAnsi="Calibri" w:cs="Calibri"/>
-          <w:b/>
-          <w:bCs/>
-          <w:sz w:val="36"/>
-          <w:szCs w:val="36"/>
-        </w:rPr>
-        <w:t>C = {z</w:t>
-      </w:r>
-      <w:r>
-        <w:rPr>
-          <w:rFonts w:ascii="Calibri" w:hAnsi="Calibri" w:cs="Calibri"/>
-          <w:b/>
-          <w:bCs/>
-          <w:position w:val="-8"/>
-        </w:rPr>
-        <w:t>1</w:t>
-      </w:r>
-      <w:r>
-        <w:rPr>
-          <w:rFonts w:ascii="Calibri" w:hAnsi="Calibri" w:cs="Calibri"/>
-          <w:b/>
-          <w:bCs/>
-          <w:sz w:val="36"/>
-          <w:szCs w:val="36"/>
-        </w:rPr>
-        <w:t>, z</w:t>
-      </w:r>
-      <w:r>
-        <w:rPr>
-          <w:rFonts w:ascii="Calibri" w:hAnsi="Calibri" w:cs="Calibri"/>
-          <w:b/>
-          <w:bCs/>
-          <w:position w:val="-8"/>
-        </w:rPr>
-        <w:t>2</w:t>
-      </w:r>
-      <w:r>
-        <w:rPr>
-          <w:rFonts w:ascii="Calibri" w:hAnsi="Calibri" w:cs="Calibri"/>
-          <w:b/>
-          <w:bCs/>
-          <w:sz w:val="36"/>
-          <w:szCs w:val="36"/>
-        </w:rPr>
-        <w:t>, z</w:t>
-      </w:r>
-      <w:r>
-        <w:rPr>
-          <w:rFonts w:ascii="Calibri" w:hAnsi="Calibri" w:cs="Calibri"/>
-          <w:b/>
-          <w:bCs/>
-          <w:position w:val="-8"/>
-        </w:rPr>
-        <w:t>3</w:t>
-      </w:r>
-      <w:r>
-        <w:rPr>
-          <w:rFonts w:ascii="Calibri" w:hAnsi="Calibri" w:cs="Calibri"/>
-          <w:b/>
-          <w:bCs/>
-          <w:sz w:val="36"/>
-          <w:szCs w:val="36"/>
-        </w:rPr>
-        <w:t>, SW, PL},</w:t>
-      </w:r>
-      <w:r>
-        <w:rPr>
-          <w:rFonts w:ascii="Calibri" w:hAnsi="Calibri" w:cs="Calibri"/>
-          <w:b/>
-          <w:bCs/>
-          <w:sz w:val="36"/>
-          <w:szCs w:val="36"/>
-        </w:rPr>
-        <w:t xml:space="preserve"> s = {</w:t>
-      </w:r>
-      <w:r>
-        <w:rPr>
-          <w:rFonts w:ascii="Calibri" w:hAnsi="Calibri" w:cs="Calibri"/>
-          <w:b/>
-          <w:bCs/>
-          <w:sz w:val="36"/>
-          <w:szCs w:val="36"/>
-        </w:rPr>
-        <w:t>z</w:t>
-      </w:r>
-      <w:r>
-        <w:rPr>
-          <w:rFonts w:ascii="Calibri" w:hAnsi="Calibri" w:cs="Calibri"/>
-          <w:b/>
-          <w:bCs/>
-          <w:position w:val="-8"/>
-        </w:rPr>
-        <w:t>4</w:t>
-      </w:r>
-      <w:r>
-        <w:rPr>
-          <w:rFonts w:ascii="Calibri" w:hAnsi="Calibri" w:cs="Calibri"/>
-          <w:b/>
-          <w:bCs/>
-          <w:sz w:val="36"/>
-          <w:szCs w:val="36"/>
-        </w:rPr>
-        <w:t xml:space="preserve">}, C’ = C – {PL} U s = </w:t>
-      </w:r>
-      <w:proofErr w:type="gramStart"/>
-      <w:r>
-        <w:rPr>
-          <w:rFonts w:ascii="Calibri" w:hAnsi="Calibri" w:cs="Calibri"/>
-          <w:b/>
-          <w:bCs/>
-          <w:sz w:val="36"/>
-          <w:szCs w:val="36"/>
-        </w:rPr>
-        <w:t xml:space="preserve">{ </w:t>
-      </w:r>
-      <w:r>
-        <w:rPr>
-          <w:rFonts w:ascii="Calibri" w:hAnsi="Calibri" w:cs="Calibri"/>
-          <w:b/>
-          <w:bCs/>
-          <w:sz w:val="36"/>
-          <w:szCs w:val="36"/>
-        </w:rPr>
-        <w:t>z</w:t>
-      </w:r>
-      <w:proofErr w:type="gramEnd"/>
-      <w:r>
-        <w:rPr>
-          <w:rFonts w:ascii="Calibri" w:hAnsi="Calibri" w:cs="Calibri"/>
-          <w:b/>
-          <w:bCs/>
-          <w:position w:val="-8"/>
-        </w:rPr>
-        <w:t>1</w:t>
-      </w:r>
-      <w:r>
-        <w:rPr>
-          <w:rFonts w:ascii="Calibri" w:hAnsi="Calibri" w:cs="Calibri"/>
-          <w:b/>
-          <w:bCs/>
-          <w:sz w:val="36"/>
-          <w:szCs w:val="36"/>
-        </w:rPr>
-        <w:t>, z</w:t>
-      </w:r>
-      <w:r>
-        <w:rPr>
-          <w:rFonts w:ascii="Calibri" w:hAnsi="Calibri" w:cs="Calibri"/>
-          <w:b/>
-          <w:bCs/>
-          <w:position w:val="-8"/>
-        </w:rPr>
-        <w:t>2</w:t>
-      </w:r>
-      <w:r>
-        <w:rPr>
-          <w:rFonts w:ascii="Calibri" w:hAnsi="Calibri" w:cs="Calibri"/>
-          <w:b/>
-          <w:bCs/>
-          <w:sz w:val="36"/>
-          <w:szCs w:val="36"/>
-        </w:rPr>
-        <w:t>, z</w:t>
-      </w:r>
-      <w:r>
-        <w:rPr>
-          <w:rFonts w:ascii="Calibri" w:hAnsi="Calibri" w:cs="Calibri"/>
-          <w:b/>
-          <w:bCs/>
-          <w:position w:val="-8"/>
-        </w:rPr>
-        <w:t>3</w:t>
-      </w:r>
-      <w:r>
-        <w:rPr>
-          <w:rFonts w:ascii="Calibri" w:hAnsi="Calibri" w:cs="Calibri"/>
-          <w:b/>
-          <w:bCs/>
-          <w:sz w:val="36"/>
-          <w:szCs w:val="36"/>
-        </w:rPr>
-        <w:t>, SW, z</w:t>
-      </w:r>
-      <w:r>
-        <w:rPr>
-          <w:rFonts w:ascii="Calibri" w:hAnsi="Calibri" w:cs="Calibri"/>
-          <w:b/>
-          <w:bCs/>
-          <w:position w:val="-8"/>
-        </w:rPr>
-        <w:t>4</w:t>
-      </w:r>
-      <w:r>
-        <w:rPr>
-          <w:rFonts w:ascii="Calibri" w:hAnsi="Calibri" w:cs="Calibri"/>
-          <w:b/>
-          <w:bCs/>
-          <w:sz w:val="36"/>
-          <w:szCs w:val="36"/>
-        </w:rPr>
-        <w:t>}</w:t>
+        <w:shd w:val="clear" w:color="auto" w:fill="FFFFFF"/>
+      </w:pPr>
+      <w:r>
+        <w:rPr>
+          <w:rFonts w:ascii="Calibri" w:hAnsi="Calibri" w:cs="Calibri"/>
+          <w:sz w:val="30"/>
+          <w:szCs w:val="30"/>
+        </w:rPr>
+        <w:t xml:space="preserve">Give a data set for training d2 in Iteration 2. </w:t>
       </w:r>
     </w:p>
     <w:p>
       <w:pPr>
         <w:pStyle w:val="NormalWeb"/>
-        <w:numPr>
-          <w:ilvl w:val="1"/>
-          <w:numId w:val="18"/>
-        </w:numPr>
-      </w:pPr>
-      <w:r>
-        <w:rPr>
-          <w:rFonts w:ascii="Calibri" w:hAnsi="Calibri" w:cs="Calibri"/>
-          <w:sz w:val="36"/>
-          <w:szCs w:val="36"/>
-        </w:rPr>
-        <w:t xml:space="preserve">Assuming each k-fold cross-validation takes 0.1 sec and the rest of the GA </w:t>
-      </w:r>
-      <w:r>
-        <w:rPr>
-          <w:rFonts w:ascii="Calibri" w:hAnsi="Calibri" w:cs="Calibri"/>
-          <w:sz w:val="36"/>
-          <w:szCs w:val="36"/>
-        </w:rPr>
-        <w:t xml:space="preserve">processing time is negligible, how long will it take to evaluate one generation? </w:t>
-      </w:r>
-    </w:p>
-    <w:p>
-      <w:pPr>
-        <w:pStyle w:val="NormalWeb"/>
-        <w:ind w:left="1440"/>
-        <w:rPr>
-          <w:b/>
-          <w:bCs/>
-        </w:rPr>
-      </w:pPr>
-      <w:r>
-        <w:rPr>
-          <w:rFonts w:ascii="Calibri" w:hAnsi="Calibri" w:cs="Calibri"/>
-          <w:b/>
-          <w:bCs/>
-          <w:sz w:val="36"/>
-          <w:szCs w:val="36"/>
-        </w:rPr>
-        <w:t xml:space="preserve">5 selected sets for new generation, 20 cross over sets from 5 new generation sets, 5 mutations of the ones selected for new generation, 20 mutations </w:t>
-      </w:r>
-      <w:proofErr w:type="gramStart"/>
-      <w:r>
-        <w:rPr>
-          <w:rFonts w:ascii="Calibri" w:hAnsi="Calibri" w:cs="Calibri"/>
-          <w:b/>
-          <w:bCs/>
-          <w:sz w:val="36"/>
-          <w:szCs w:val="36"/>
-        </w:rPr>
-        <w:t>of  the</w:t>
-      </w:r>
-      <w:proofErr w:type="gramEnd"/>
-      <w:r>
-        <w:rPr>
-          <w:rFonts w:ascii="Calibri" w:hAnsi="Calibri" w:cs="Calibri"/>
-          <w:b/>
-          <w:bCs/>
-          <w:sz w:val="36"/>
-          <w:szCs w:val="36"/>
-        </w:rPr>
-        <w:t xml:space="preserve"> new generation cross over sets, with total of 50 sets to eval under k-fold, time = 50 * 0.1 = 5s</w:t>
-      </w:r>
-    </w:p>
-    <w:p>
-      <w:pPr>
-        <w:pStyle w:val="NormalWeb"/>
-        <w:numPr>
-          <w:ilvl w:val="1"/>
-          <w:numId w:val="18"/>
-        </w:numPr>
-      </w:pPr>
-      <w:r>
-        <w:rPr>
-          <w:rFonts w:ascii="Calibri" w:hAnsi="Calibri" w:cs="Calibri"/>
-          <w:sz w:val="36"/>
-          <w:szCs w:val="36"/>
-        </w:rPr>
-        <w:t xml:space="preserve">With the same assumption from 6, but if we start with 6 sets of features and select the 6 best for each new generation, how long will it take to evaluate one generation? </w:t>
-      </w:r>
-    </w:p>
-    <w:p>
-      <w:pPr>
-        <w:pStyle w:val="NormalWeb"/>
-        <w:ind w:left="1440"/>
-        <w:rPr>
-          <w:b/>
-          <w:bCs/>
-        </w:rPr>
-      </w:pPr>
-      <w:r>
-        <w:rPr>
-          <w:rFonts w:ascii="Calibri" w:hAnsi="Calibri" w:cs="Calibri"/>
-          <w:b/>
-          <w:bCs/>
-          <w:sz w:val="36"/>
-          <w:szCs w:val="36"/>
-        </w:rPr>
-        <w:t>6</w:t>
-      </w:r>
-      <w:r>
-        <w:rPr>
-          <w:rFonts w:ascii="Calibri" w:hAnsi="Calibri" w:cs="Calibri"/>
-          <w:b/>
-          <w:bCs/>
-          <w:sz w:val="36"/>
-          <w:szCs w:val="36"/>
-        </w:rPr>
-        <w:t xml:space="preserve"> selected sets for new generation, </w:t>
-      </w:r>
-      <w:r>
-        <w:rPr>
-          <w:rFonts w:ascii="Calibri" w:hAnsi="Calibri" w:cs="Calibri"/>
-          <w:b/>
-          <w:bCs/>
-          <w:sz w:val="36"/>
-          <w:szCs w:val="36"/>
-        </w:rPr>
-        <w:t>30</w:t>
-      </w:r>
-      <w:r>
-        <w:rPr>
-          <w:rFonts w:ascii="Calibri" w:hAnsi="Calibri" w:cs="Calibri"/>
-          <w:b/>
-          <w:bCs/>
-          <w:sz w:val="36"/>
-          <w:szCs w:val="36"/>
-        </w:rPr>
-        <w:t xml:space="preserve"> cross over sets from </w:t>
-      </w:r>
-      <w:r>
-        <w:rPr>
-          <w:rFonts w:ascii="Calibri" w:hAnsi="Calibri" w:cs="Calibri"/>
-          <w:b/>
-          <w:bCs/>
-          <w:sz w:val="36"/>
-          <w:szCs w:val="36"/>
-        </w:rPr>
-        <w:t>6</w:t>
-      </w:r>
-      <w:r>
-        <w:rPr>
-          <w:rFonts w:ascii="Calibri" w:hAnsi="Calibri" w:cs="Calibri"/>
-          <w:b/>
-          <w:bCs/>
-          <w:sz w:val="36"/>
-          <w:szCs w:val="36"/>
-        </w:rPr>
-        <w:t xml:space="preserve"> new generation sets, </w:t>
-      </w:r>
-      <w:r>
-        <w:rPr>
-          <w:rFonts w:ascii="Calibri" w:hAnsi="Calibri" w:cs="Calibri"/>
-          <w:b/>
-          <w:bCs/>
-          <w:sz w:val="36"/>
-          <w:szCs w:val="36"/>
-        </w:rPr>
-        <w:t>6</w:t>
-      </w:r>
-      <w:r>
-        <w:rPr>
-          <w:rFonts w:ascii="Calibri" w:hAnsi="Calibri" w:cs="Calibri"/>
-          <w:b/>
-          <w:bCs/>
-          <w:sz w:val="36"/>
-          <w:szCs w:val="36"/>
-        </w:rPr>
-        <w:t xml:space="preserve"> mutations of the ones selected for new generation, </w:t>
-      </w:r>
-      <w:r>
-        <w:rPr>
-          <w:rFonts w:ascii="Calibri" w:hAnsi="Calibri" w:cs="Calibri"/>
-          <w:b/>
-          <w:bCs/>
-          <w:sz w:val="36"/>
-          <w:szCs w:val="36"/>
-        </w:rPr>
-        <w:t>3</w:t>
-      </w:r>
-      <w:r>
-        <w:rPr>
-          <w:rFonts w:ascii="Calibri" w:hAnsi="Calibri" w:cs="Calibri"/>
-          <w:b/>
-          <w:bCs/>
-          <w:sz w:val="36"/>
-          <w:szCs w:val="36"/>
-        </w:rPr>
-        <w:t xml:space="preserve">0 mutations </w:t>
-      </w:r>
-      <w:proofErr w:type="gramStart"/>
-      <w:r>
-        <w:rPr>
-          <w:rFonts w:ascii="Calibri" w:hAnsi="Calibri" w:cs="Calibri"/>
-          <w:b/>
-          <w:bCs/>
-          <w:sz w:val="36"/>
-          <w:szCs w:val="36"/>
-        </w:rPr>
-        <w:t>of  the</w:t>
-      </w:r>
-      <w:proofErr w:type="gramEnd"/>
-      <w:r>
-        <w:rPr>
-          <w:rFonts w:ascii="Calibri" w:hAnsi="Calibri" w:cs="Calibri"/>
-          <w:b/>
-          <w:bCs/>
-          <w:sz w:val="36"/>
-          <w:szCs w:val="36"/>
-        </w:rPr>
-        <w:t xml:space="preserve"> new generation cross over sets, with total of </w:t>
-      </w:r>
-      <w:r>
-        <w:rPr>
-          <w:rFonts w:ascii="Calibri" w:hAnsi="Calibri" w:cs="Calibri"/>
-          <w:b/>
-          <w:bCs/>
-          <w:sz w:val="36"/>
-          <w:szCs w:val="36"/>
-        </w:rPr>
-        <w:t>72</w:t>
-      </w:r>
-      <w:r>
-        <w:rPr>
-          <w:rFonts w:ascii="Calibri" w:hAnsi="Calibri" w:cs="Calibri"/>
-          <w:b/>
-          <w:bCs/>
-          <w:sz w:val="36"/>
-          <w:szCs w:val="36"/>
-        </w:rPr>
-        <w:t xml:space="preserve"> sets to eval under k-fold, time = </w:t>
-      </w:r>
-      <w:r>
-        <w:rPr>
-          <w:rFonts w:ascii="Calibri" w:hAnsi="Calibri" w:cs="Calibri"/>
-          <w:b/>
-          <w:bCs/>
-          <w:sz w:val="36"/>
-          <w:szCs w:val="36"/>
-        </w:rPr>
-        <w:t>72</w:t>
-      </w:r>
-      <w:r>
-        <w:rPr>
-          <w:rFonts w:ascii="Calibri" w:hAnsi="Calibri" w:cs="Calibri"/>
-          <w:b/>
-          <w:bCs/>
-          <w:sz w:val="36"/>
-          <w:szCs w:val="36"/>
-        </w:rPr>
-        <w:t xml:space="preserve"> * 0.1 = </w:t>
-      </w:r>
-      <w:r>
-        <w:rPr>
-          <w:rFonts w:ascii="Calibri" w:hAnsi="Calibri" w:cs="Calibri"/>
-          <w:b/>
-          <w:bCs/>
-          <w:sz w:val="36"/>
-          <w:szCs w:val="36"/>
-        </w:rPr>
-        <w:t>7.2</w:t>
-      </w:r>
-      <w:r>
-        <w:rPr>
-          <w:rFonts w:ascii="Calibri" w:hAnsi="Calibri" w:cs="Calibri"/>
-          <w:b/>
-          <w:bCs/>
-          <w:sz w:val="36"/>
-          <w:szCs w:val="36"/>
-        </w:rPr>
-        <w:t>s</w:t>
-      </w:r>
-    </w:p>
-    <w:p>
-      <w:pPr>
-        <w:pStyle w:val="NormalWeb"/>
-        <w:ind w:left="1440"/>
-        <w:rPr>
-          <w:rFonts w:ascii="Calibri" w:hAnsi="Calibri" w:cs="Calibri"/>
-          <w:sz w:val="36"/>
-          <w:szCs w:val="36"/>
-        </w:rPr>
-      </w:pPr>
+        <w:shd w:val="clear" w:color="auto" w:fill="FFFFFF"/>
+        <w:rPr>
+          <w:rFonts w:asciiTheme="minorHAnsi" w:hAnsiTheme="minorHAnsi" w:cstheme="minorHAnsi"/>
+          <w:sz w:val="28"/>
+          <w:szCs w:val="28"/>
+        </w:rPr>
+      </w:pPr>
+      <w:r>
+        <w:rPr>
+          <w:rFonts w:asciiTheme="minorHAnsi" w:hAnsiTheme="minorHAnsi" w:cstheme="minorHAnsi"/>
+          <w:sz w:val="28"/>
+          <w:szCs w:val="28"/>
+        </w:rPr>
+        <w:t>d2 = {</w:t>
+      </w:r>
+      <w:proofErr w:type="spellStart"/>
+      <w:r>
+        <w:rPr>
+          <w:rFonts w:asciiTheme="minorHAnsi" w:hAnsiTheme="minorHAnsi" w:cstheme="minorHAnsi"/>
+          <w:sz w:val="28"/>
+          <w:szCs w:val="28"/>
+        </w:rPr>
+        <w:t>i</w:t>
+      </w:r>
+      <w:proofErr w:type="spellEnd"/>
+      <w:r>
+        <w:rPr>
+          <w:rFonts w:asciiTheme="minorHAnsi" w:hAnsiTheme="minorHAnsi" w:cstheme="minorHAnsi"/>
+          <w:sz w:val="28"/>
+          <w:szCs w:val="28"/>
+        </w:rPr>
+        <w:t>, j, g, h}</w:t>
+      </w:r>
     </w:p>
     <w:sectPr>
       <w:pgSz w:w="12240" w:h="15840"/>
@@ -1786,6 +1963,153 @@
 <file path=word/numbering.xml><?xml version="1.0" encoding="utf-8"?>
 <w:numbering xmlns:wpc="http://schemas.microsoft.com/office/word/2010/wordprocessingCanvas" xmlns:cx="http://schemas.microsoft.com/office/drawing/2014/chartex" xmlns:cx1="http://schemas.microsoft.com/office/drawing/2015/9/8/chartex" xmlns:cx2="http://schemas.microsoft.com/office/drawing/2015/10/21/chartex" xmlns:cx3="http://schemas.microsoft.com/office/drawing/2016/5/9/chartex" xmlns:cx4="http://schemas.microsoft.com/office/drawing/2016/5/10/chartex" xmlns:cx5="http://schemas.microsoft.com/office/drawing/2016/5/11/chartex" xmlns:cx6="http://schemas.microsoft.com/office/drawing/2016/5/12/chartex" xmlns:cx7="http://schemas.microsoft.com/office/drawing/2016/5/13/chartex" xmlns:cx8="http://schemas.microsoft.com/office/drawing/2016/5/14/chartex" xmlns:mc="http://schemas.openxmlformats.org/markup-compatibility/2006" xmlns:aink="http://schemas.microsoft.com/office/drawing/2016/ink" xmlns:am3d="http://schemas.microsoft.com/office/drawing/2017/model3d" xmlns:o="urn:schemas-microsoft-com:office:office" xmlns:r="http://schemas.openxmlformats.org/officeDocument/2006/relationships" xmlns:m="http://schemas.openxmlformats.org/officeDocument/2006/math" xmlns:v="urn:schemas-microsoft-com:vml" xmlns:wp14="http://schemas.microsoft.com/office/word/2010/wordprocessingDrawing" xmlns:wp="http://schemas.openxmlformats.org/drawingml/2006/wordprocessingDrawing" xmlns:w10="urn:schemas-microsoft-com:office:word" xmlns:w="http://schemas.openxmlformats.org/wordprocessingml/2006/main" xmlns:w14="http://schemas.microsoft.com/office/word/2010/wordml" xmlns:w15="http://schemas.microsoft.com/office/word/2012/wordml" xmlns:w16cex="http://schemas.microsoft.com/office/word/2018/wordml/cex" xmlns:w16cid="http://schemas.microsoft.com/office/word/2016/wordml/cid" xmlns:w16="http://schemas.microsoft.com/office/word/2018/wordml" xmlns:w16se="http://schemas.microsoft.com/office/word/2015/wordml/symex" xmlns:wpg="http://schemas.microsoft.com/office/word/2010/wordprocessingGroup" xmlns:wpi="http://schemas.microsoft.com/office/word/2010/wordprocessingInk" xmlns:wne="http://schemas.microsoft.com/office/word/2006/wordml" xmlns:wps="http://schemas.microsoft.com/office/word/2010/wordprocessingShape" mc:Ignorable="w14 w15 w16se w16cid w16 w16cex wp14">
   <w:abstractNum w:abstractNumId="0" w15:restartNumberingAfterBreak="0">
+    <w:nsid w:val="11621DAC"/>
+    <w:multiLevelType w:val="multilevel"/>
+    <w:tmpl w:val="47645222"/>
+    <w:lvl w:ilvl="0">
+      <w:start w:val="1"/>
+      <w:numFmt w:val="bullet"/>
+      <w:lvlText w:val=""/>
+      <w:lvlJc w:val="left"/>
+      <w:pPr>
+        <w:tabs>
+          <w:tab w:val="num" w:pos="720"/>
+        </w:tabs>
+        <w:ind w:left="720" w:hanging="360"/>
+      </w:pPr>
+      <w:rPr>
+        <w:rFonts w:ascii="Symbol" w:hAnsi="Symbol" w:hint="default"/>
+        <w:sz w:val="20"/>
+      </w:rPr>
+    </w:lvl>
+    <w:lvl w:ilvl="1">
+      <w:start w:val="1"/>
+      <w:numFmt w:val="lowerLetter"/>
+      <w:lvlText w:val="%2)"/>
+      <w:lvlJc w:val="left"/>
+      <w:pPr>
+        <w:ind w:left="1440" w:hanging="360"/>
+      </w:pPr>
+      <w:rPr>
+        <w:rFonts w:hint="default"/>
+        <w:sz w:val="28"/>
+        <w:szCs w:val="28"/>
+      </w:rPr>
+    </w:lvl>
+    <w:lvl w:ilvl="2" w:tentative="1">
+      <w:start w:val="1"/>
+      <w:numFmt w:val="bullet"/>
+      <w:lvlText w:val=""/>
+      <w:lvlJc w:val="left"/>
+      <w:pPr>
+        <w:tabs>
+          <w:tab w:val="num" w:pos="2160"/>
+        </w:tabs>
+        <w:ind w:left="2160" w:hanging="360"/>
+      </w:pPr>
+      <w:rPr>
+        <w:rFonts w:ascii="Symbol" w:hAnsi="Symbol" w:hint="default"/>
+        <w:sz w:val="20"/>
+      </w:rPr>
+    </w:lvl>
+    <w:lvl w:ilvl="3" w:tentative="1">
+      <w:start w:val="1"/>
+      <w:numFmt w:val="bullet"/>
+      <w:lvlText w:val=""/>
+      <w:lvlJc w:val="left"/>
+      <w:pPr>
+        <w:tabs>
+          <w:tab w:val="num" w:pos="2880"/>
+        </w:tabs>
+        <w:ind w:left="2880" w:hanging="360"/>
+      </w:pPr>
+      <w:rPr>
+        <w:rFonts w:ascii="Symbol" w:hAnsi="Symbol" w:hint="default"/>
+        <w:sz w:val="20"/>
+      </w:rPr>
+    </w:lvl>
+    <w:lvl w:ilvl="4" w:tentative="1">
+      <w:start w:val="1"/>
+      <w:numFmt w:val="bullet"/>
+      <w:lvlText w:val=""/>
+      <w:lvlJc w:val="left"/>
+      <w:pPr>
+        <w:tabs>
+          <w:tab w:val="num" w:pos="3600"/>
+        </w:tabs>
+        <w:ind w:left="3600" w:hanging="360"/>
+      </w:pPr>
+      <w:rPr>
+        <w:rFonts w:ascii="Symbol" w:hAnsi="Symbol" w:hint="default"/>
+        <w:sz w:val="20"/>
+      </w:rPr>
+    </w:lvl>
+    <w:lvl w:ilvl="5" w:tentative="1">
+      <w:start w:val="1"/>
+      <w:numFmt w:val="bullet"/>
+      <w:lvlText w:val=""/>
+      <w:lvlJc w:val="left"/>
+      <w:pPr>
+        <w:tabs>
+          <w:tab w:val="num" w:pos="4320"/>
+        </w:tabs>
+        <w:ind w:left="4320" w:hanging="360"/>
+      </w:pPr>
+      <w:rPr>
+        <w:rFonts w:ascii="Symbol" w:hAnsi="Symbol" w:hint="default"/>
+        <w:sz w:val="20"/>
+      </w:rPr>
+    </w:lvl>
+    <w:lvl w:ilvl="6" w:tentative="1">
+      <w:start w:val="1"/>
+      <w:numFmt w:val="bullet"/>
+      <w:lvlText w:val=""/>
+      <w:lvlJc w:val="left"/>
+      <w:pPr>
+        <w:tabs>
+          <w:tab w:val="num" w:pos="5040"/>
+        </w:tabs>
+        <w:ind w:left="5040" w:hanging="360"/>
+      </w:pPr>
+      <w:rPr>
+        <w:rFonts w:ascii="Symbol" w:hAnsi="Symbol" w:hint="default"/>
+        <w:sz w:val="20"/>
+      </w:rPr>
+    </w:lvl>
+    <w:lvl w:ilvl="7" w:tentative="1">
+      <w:start w:val="1"/>
+      <w:numFmt w:val="bullet"/>
+      <w:lvlText w:val=""/>
+      <w:lvlJc w:val="left"/>
+      <w:pPr>
+        <w:tabs>
+          <w:tab w:val="num" w:pos="5760"/>
+        </w:tabs>
+        <w:ind w:left="5760" w:hanging="360"/>
+      </w:pPr>
+      <w:rPr>
+        <w:rFonts w:ascii="Symbol" w:hAnsi="Symbol" w:hint="default"/>
+        <w:sz w:val="20"/>
+      </w:rPr>
+    </w:lvl>
+    <w:lvl w:ilvl="8" w:tentative="1">
+      <w:start w:val="1"/>
+      <w:numFmt w:val="bullet"/>
+      <w:lvlText w:val=""/>
+      <w:lvlJc w:val="left"/>
+      <w:pPr>
+        <w:tabs>
+          <w:tab w:val="num" w:pos="6480"/>
+        </w:tabs>
+        <w:ind w:left="6480" w:hanging="360"/>
+      </w:pPr>
+      <w:rPr>
+        <w:rFonts w:ascii="Symbol" w:hAnsi="Symbol" w:hint="default"/>
+        <w:sz w:val="20"/>
+      </w:rPr>
+    </w:lvl>
+  </w:abstractNum>
+  <w:abstractNum w:abstractNumId="1" w15:restartNumberingAfterBreak="0">
     <w:nsid w:val="26233EF5"/>
     <w:multiLevelType w:val="hybridMultilevel"/>
     <w:tmpl w:val="EC12F06C"/>
@@ -1874,7 +2198,7 @@
       </w:pPr>
     </w:lvl>
   </w:abstractNum>
-  <w:abstractNum w:abstractNumId="1" w15:restartNumberingAfterBreak="0">
+  <w:abstractNum w:abstractNumId="2" w15:restartNumberingAfterBreak="0">
     <w:nsid w:val="298474A7"/>
     <w:multiLevelType w:val="hybridMultilevel"/>
     <w:tmpl w:val="B096D69C"/>
@@ -1963,7 +2287,7 @@
       </w:pPr>
     </w:lvl>
   </w:abstractNum>
-  <w:abstractNum w:abstractNumId="2" w15:restartNumberingAfterBreak="0">
+  <w:abstractNum w:abstractNumId="3" w15:restartNumberingAfterBreak="0">
     <w:nsid w:val="2EA64AB9"/>
     <w:multiLevelType w:val="hybridMultilevel"/>
     <w:tmpl w:val="57A4B5B2"/>
@@ -2052,7 +2376,7 @@
       </w:pPr>
     </w:lvl>
   </w:abstractNum>
-  <w:abstractNum w:abstractNumId="3" w15:restartNumberingAfterBreak="0">
+  <w:abstractNum w:abstractNumId="4" w15:restartNumberingAfterBreak="0">
     <w:nsid w:val="38B95AB6"/>
     <w:multiLevelType w:val="hybridMultilevel"/>
     <w:tmpl w:val="7972B048"/>
@@ -2165,7 +2489,7 @@
       </w:rPr>
     </w:lvl>
   </w:abstractNum>
-  <w:abstractNum w:abstractNumId="4" w15:restartNumberingAfterBreak="0">
+  <w:abstractNum w:abstractNumId="5" w15:restartNumberingAfterBreak="0">
     <w:nsid w:val="398F72C6"/>
     <w:multiLevelType w:val="multilevel"/>
     <w:tmpl w:val="BCD6E04E"/>
@@ -2278,7 +2602,7 @@
       </w:pPr>
     </w:lvl>
   </w:abstractNum>
-  <w:abstractNum w:abstractNumId="5" w15:restartNumberingAfterBreak="0">
+  <w:abstractNum w:abstractNumId="6" w15:restartNumberingAfterBreak="0">
     <w:nsid w:val="3B5B5563"/>
     <w:multiLevelType w:val="hybridMultilevel"/>
     <w:tmpl w:val="4634AADE"/>
@@ -2367,7 +2691,120 @@
       </w:pPr>
     </w:lvl>
   </w:abstractNum>
-  <w:abstractNum w:abstractNumId="6" w15:restartNumberingAfterBreak="0">
+  <w:abstractNum w:abstractNumId="7" w15:restartNumberingAfterBreak="0">
+    <w:nsid w:val="42E74BE9"/>
+    <w:multiLevelType w:val="multilevel"/>
+    <w:tmpl w:val="D1C408E8"/>
+    <w:lvl w:ilvl="0">
+      <w:start w:val="1"/>
+      <w:numFmt w:val="decimal"/>
+      <w:lvlText w:val="%1."/>
+      <w:lvlJc w:val="left"/>
+      <w:pPr>
+        <w:tabs>
+          <w:tab w:val="num" w:pos="720"/>
+        </w:tabs>
+        <w:ind w:left="720" w:hanging="360"/>
+      </w:pPr>
+    </w:lvl>
+    <w:lvl w:ilvl="1" w:tentative="1">
+      <w:start w:val="1"/>
+      <w:numFmt w:val="decimal"/>
+      <w:lvlText w:val="%2."/>
+      <w:lvlJc w:val="left"/>
+      <w:pPr>
+        <w:tabs>
+          <w:tab w:val="num" w:pos="1440"/>
+        </w:tabs>
+        <w:ind w:left="1440" w:hanging="360"/>
+      </w:pPr>
+    </w:lvl>
+    <w:lvl w:ilvl="2" w:tentative="1">
+      <w:start w:val="1"/>
+      <w:numFmt w:val="decimal"/>
+      <w:lvlText w:val="%3."/>
+      <w:lvlJc w:val="left"/>
+      <w:pPr>
+        <w:tabs>
+          <w:tab w:val="num" w:pos="2160"/>
+        </w:tabs>
+        <w:ind w:left="2160" w:hanging="360"/>
+      </w:pPr>
+    </w:lvl>
+    <w:lvl w:ilvl="3" w:tentative="1">
+      <w:start w:val="1"/>
+      <w:numFmt w:val="decimal"/>
+      <w:lvlText w:val="%4."/>
+      <w:lvlJc w:val="left"/>
+      <w:pPr>
+        <w:tabs>
+          <w:tab w:val="num" w:pos="2880"/>
+        </w:tabs>
+        <w:ind w:left="2880" w:hanging="360"/>
+      </w:pPr>
+    </w:lvl>
+    <w:lvl w:ilvl="4" w:tentative="1">
+      <w:start w:val="1"/>
+      <w:numFmt w:val="decimal"/>
+      <w:lvlText w:val="%5."/>
+      <w:lvlJc w:val="left"/>
+      <w:pPr>
+        <w:tabs>
+          <w:tab w:val="num" w:pos="3600"/>
+        </w:tabs>
+        <w:ind w:left="3600" w:hanging="360"/>
+      </w:pPr>
+    </w:lvl>
+    <w:lvl w:ilvl="5" w:tentative="1">
+      <w:start w:val="1"/>
+      <w:numFmt w:val="decimal"/>
+      <w:lvlText w:val="%6."/>
+      <w:lvlJc w:val="left"/>
+      <w:pPr>
+        <w:tabs>
+          <w:tab w:val="num" w:pos="4320"/>
+        </w:tabs>
+        <w:ind w:left="4320" w:hanging="360"/>
+      </w:pPr>
+    </w:lvl>
+    <w:lvl w:ilvl="6" w:tentative="1">
+      <w:start w:val="1"/>
+      <w:numFmt w:val="decimal"/>
+      <w:lvlText w:val="%7."/>
+      <w:lvlJc w:val="left"/>
+      <w:pPr>
+        <w:tabs>
+          <w:tab w:val="num" w:pos="5040"/>
+        </w:tabs>
+        <w:ind w:left="5040" w:hanging="360"/>
+      </w:pPr>
+    </w:lvl>
+    <w:lvl w:ilvl="7" w:tentative="1">
+      <w:start w:val="1"/>
+      <w:numFmt w:val="decimal"/>
+      <w:lvlText w:val="%8."/>
+      <w:lvlJc w:val="left"/>
+      <w:pPr>
+        <w:tabs>
+          <w:tab w:val="num" w:pos="5760"/>
+        </w:tabs>
+        <w:ind w:left="5760" w:hanging="360"/>
+      </w:pPr>
+    </w:lvl>
+    <w:lvl w:ilvl="8" w:tentative="1">
+      <w:start w:val="1"/>
+      <w:numFmt w:val="decimal"/>
+      <w:lvlText w:val="%9."/>
+      <w:lvlJc w:val="left"/>
+      <w:pPr>
+        <w:tabs>
+          <w:tab w:val="num" w:pos="6480"/>
+        </w:tabs>
+        <w:ind w:left="6480" w:hanging="360"/>
+      </w:pPr>
+    </w:lvl>
+  </w:abstractNum>
+  <w:abstractNum w:abstractNumId="8" w15:restartNumberingAfterBreak="0">
     <w:nsid w:val="4B391C57"/>
     <w:multiLevelType w:val="hybridMultilevel"/>
     <w:tmpl w:val="4D8C63CE"/>
@@ -2456,7 +2893,7 @@
       </w:pPr>
     </w:lvl>
   </w:abstractNum>
-  <w:abstractNum w:abstractNumId="7" w15:restartNumberingAfterBreak="0">
+  <w:abstractNum w:abstractNumId="9" w15:restartNumberingAfterBreak="0">
     <w:nsid w:val="55B24473"/>
     <w:multiLevelType w:val="multilevel"/>
     <w:tmpl w:val="3EC0C4B6"/>
@@ -2569,7 +3006,7 @@
       </w:pPr>
     </w:lvl>
   </w:abstractNum>
-  <w:abstractNum w:abstractNumId="8" w15:restartNumberingAfterBreak="0">
+  <w:abstractNum w:abstractNumId="10" w15:restartNumberingAfterBreak="0">
     <w:nsid w:val="585A4739"/>
     <w:multiLevelType w:val="multilevel"/>
     <w:tmpl w:val="D16A699A"/>
@@ -2687,7 +3124,7 @@
       </w:pPr>
     </w:lvl>
   </w:abstractNum>
-  <w:abstractNum w:abstractNumId="9" w15:restartNumberingAfterBreak="0">
+  <w:abstractNum w:abstractNumId="11" w15:restartNumberingAfterBreak="0">
     <w:nsid w:val="5DE3267F"/>
     <w:multiLevelType w:val="hybridMultilevel"/>
     <w:tmpl w:val="2F3C7E4E"/>
@@ -2776,7 +3213,7 @@
       </w:pPr>
     </w:lvl>
   </w:abstractNum>
-  <w:abstractNum w:abstractNumId="10" w15:restartNumberingAfterBreak="0">
+  <w:abstractNum w:abstractNumId="12" w15:restartNumberingAfterBreak="0">
     <w:nsid w:val="60015A9C"/>
     <w:multiLevelType w:val="hybridMultilevel"/>
     <w:tmpl w:val="110E9614"/>
@@ -2865,7 +3302,7 @@
       </w:pPr>
     </w:lvl>
   </w:abstractNum>
-  <w:abstractNum w:abstractNumId="11" w15:restartNumberingAfterBreak="0">
+  <w:abstractNum w:abstractNumId="13" w15:restartNumberingAfterBreak="0">
     <w:nsid w:val="6604659A"/>
     <w:multiLevelType w:val="hybridMultilevel"/>
     <w:tmpl w:val="27508FD6"/>
@@ -2954,7 +3391,7 @@
       </w:pPr>
     </w:lvl>
   </w:abstractNum>
-  <w:abstractNum w:abstractNumId="12" w15:restartNumberingAfterBreak="0">
+  <w:abstractNum w:abstractNumId="14" w15:restartNumberingAfterBreak="0">
     <w:nsid w:val="67E931B1"/>
     <w:multiLevelType w:val="hybridMultilevel"/>
     <w:tmpl w:val="A2E824AA"/>
@@ -3043,7 +3480,7 @@
       </w:pPr>
     </w:lvl>
   </w:abstractNum>
-  <w:abstractNum w:abstractNumId="13" w15:restartNumberingAfterBreak="0">
+  <w:abstractNum w:abstractNumId="15" w15:restartNumberingAfterBreak="0">
     <w:nsid w:val="6D1A431F"/>
     <w:multiLevelType w:val="hybridMultilevel"/>
     <w:tmpl w:val="42BEE60C"/>
@@ -3132,7 +3569,7 @@
       </w:pPr>
     </w:lvl>
   </w:abstractNum>
-  <w:abstractNum w:abstractNumId="14" w15:restartNumberingAfterBreak="0">
+  <w:abstractNum w:abstractNumId="16" w15:restartNumberingAfterBreak="0">
     <w:nsid w:val="6F544624"/>
     <w:multiLevelType w:val="hybridMultilevel"/>
     <w:tmpl w:val="4A228510"/>
@@ -3227,7 +3664,7 @@
       </w:pPr>
     </w:lvl>
   </w:abstractNum>
-  <w:abstractNum w:abstractNumId="15" w15:restartNumberingAfterBreak="0">
+  <w:abstractNum w:abstractNumId="17" w15:restartNumberingAfterBreak="0">
     <w:nsid w:val="73636554"/>
     <w:multiLevelType w:val="hybridMultilevel"/>
     <w:tmpl w:val="365CD816"/>
@@ -3316,7 +3753,7 @@
       </w:pPr>
     </w:lvl>
   </w:abstractNum>
-  <w:abstractNum w:abstractNumId="16" w15:restartNumberingAfterBreak="0">
+  <w:abstractNum w:abstractNumId="18" w15:restartNumberingAfterBreak="0">
     <w:nsid w:val="76AB5D7F"/>
     <w:multiLevelType w:val="hybridMultilevel"/>
     <w:tmpl w:val="7DA003F0"/>
@@ -3411,7 +3848,7 @@
       </w:pPr>
     </w:lvl>
   </w:abstractNum>
-  <w:abstractNum w:abstractNumId="17" w15:restartNumberingAfterBreak="0">
+  <w:abstractNum w:abstractNumId="19" w15:restartNumberingAfterBreak="0">
     <w:nsid w:val="7D7D7A36"/>
     <w:multiLevelType w:val="hybridMultilevel"/>
     <w:tmpl w:val="ED6ABA74"/>
@@ -3503,58 +3940,64 @@
     </w:lvl>
   </w:abstractNum>
   <w:num w:numId="1">
+    <w:abstractNumId w:val="2"/>
+  </w:num>
+  <w:num w:numId="2">
+    <w:abstractNumId w:val="6"/>
+  </w:num>
+  <w:num w:numId="3">
+    <w:abstractNumId w:val="4"/>
+  </w:num>
+  <w:num w:numId="4">
+    <w:abstractNumId w:val="13"/>
+  </w:num>
+  <w:num w:numId="5">
+    <w:abstractNumId w:val="15"/>
+  </w:num>
+  <w:num w:numId="6">
+    <w:abstractNumId w:val="12"/>
+  </w:num>
+  <w:num w:numId="7">
     <w:abstractNumId w:val="1"/>
   </w:num>
-  <w:num w:numId="2">
+  <w:num w:numId="8">
+    <w:abstractNumId w:val="17"/>
+  </w:num>
+  <w:num w:numId="9">
+    <w:abstractNumId w:val="3"/>
+  </w:num>
+  <w:num w:numId="10">
+    <w:abstractNumId w:val="8"/>
+  </w:num>
+  <w:num w:numId="11">
+    <w:abstractNumId w:val="9"/>
+  </w:num>
+  <w:num w:numId="12">
+    <w:abstractNumId w:val="19"/>
+  </w:num>
+  <w:num w:numId="13">
+    <w:abstractNumId w:val="11"/>
+  </w:num>
+  <w:num w:numId="14">
+    <w:abstractNumId w:val="14"/>
+  </w:num>
+  <w:num w:numId="15">
+    <w:abstractNumId w:val="10"/>
+  </w:num>
+  <w:num w:numId="16">
+    <w:abstractNumId w:val="16"/>
+  </w:num>
+  <w:num w:numId="17">
     <w:abstractNumId w:val="5"/>
   </w:num>
-  <w:num w:numId="3">
-    <w:abstractNumId w:val="3"/>
+  <w:num w:numId="18">
+    <w:abstractNumId w:val="18"/>
   </w:num>
-  <w:num w:numId="4">
-    <w:abstractNumId w:val="11"/>
-  </w:num>
-  <w:num w:numId="5">
-    <w:abstractNumId w:val="13"/>
-  </w:num>
-  <w:num w:numId="6">
-    <w:abstractNumId w:val="10"/>
-  </w:num>
-  <w:num w:numId="7">
-    <w:abstractNumId w:val="0"/>
-  </w:num>
-  <w:num w:numId="8">
-    <w:abstractNumId w:val="15"/>
-  </w:num>
-  <w:num w:numId="9">
-    <w:abstractNumId w:val="2"/>
-  </w:num>
-  <w:num w:numId="10">
-    <w:abstractNumId w:val="6"/>
-  </w:num>
-  <w:num w:numId="11">
+  <w:num w:numId="19">
     <w:abstractNumId w:val="7"/>
   </w:num>
-  <w:num w:numId="12">
-    <w:abstractNumId w:val="17"/>
-  </w:num>
-  <w:num w:numId="13">
-    <w:abstractNumId w:val="9"/>
-  </w:num>
-  <w:num w:numId="14">
-    <w:abstractNumId w:val="12"/>
-  </w:num>
-  <w:num w:numId="15">
-    <w:abstractNumId w:val="8"/>
-  </w:num>
-  <w:num w:numId="16">
-    <w:abstractNumId w:val="14"/>
-  </w:num>
-  <w:num w:numId="17">
-    <w:abstractNumId w:val="4"/>
-  </w:num>
-  <w:num w:numId="18">
-    <w:abstractNumId w:val="16"/>
+  <w:num w:numId="20">
+    <w:abstractNumId w:val="0"/>
   </w:num>
 </w:numbering>
 </file>

</xml_diff>